<commit_message>
Add document generation. Add small improvements.
</commit_message>
<xml_diff>
--- a/backend/templates/docx/ul.docx
+++ b/backend/templates/docx/ul.docx
@@ -72,7 +72,7 @@
       </w:r>
       <w:r>
         <w:rPr>
-          <w:rFonts w:cs="Times New Roman" w:ascii="Times New Roman" w:hAnsi="Times New Roman" w:eastAsiaTheme="minorEastAsia"/>
+          <w:rFonts w:eastAsia="" w:cs="Times New Roman" w:ascii="Times New Roman" w:hAnsi="Times New Roman" w:eastAsiaTheme="minorEastAsia"/>
           <w:b w:val="false"/>
           <w:bCs w:val="false"/>
           <w:color w:val="000000"/>
@@ -106,7 +106,7 @@
         <w:pStyle w:val="ConsPlusNonformat"/>
         <w:spacing w:lineRule="exact" w:line="200" w:before="0" w:after="200"/>
         <w:contextualSpacing/>
-        <w:jc w:val="both"/>
+        <w:jc w:val="center"/>
         <w:rPr/>
       </w:pPr>
       <w:r>
@@ -133,19 +133,19 @@
           <w:rFonts w:cs="Times New Roman" w:ascii="Times New Roman" w:hAnsi="Times New Roman"/>
           <w:lang w:val="en-US"/>
         </w:rPr>
-        <w:t xml:space="preserve">                                                                                                                           </w:t>
-      </w:r>
-      <w:r>
-        <w:rPr>
-          <w:rFonts w:cs="Times New Roman" w:ascii="Times New Roman" w:hAnsi="Times New Roman" w:eastAsiaTheme="minorEastAsia"/>
+        <w:t xml:space="preserve">                                                                                                                                              </w:t>
+      </w:r>
+      <w:r>
+        <w:rPr>
+          <w:rFonts w:eastAsia="" w:cs="Times New Roman" w:ascii="Times New Roman" w:hAnsi="Times New Roman" w:eastAsiaTheme="minorEastAsia"/>
           <w:color w:val="000000"/>
           <w:lang w:val="en-US"/>
         </w:rPr>
-        <w:t xml:space="preserve">{{ </w:t>
-      </w:r>
-      <w:r>
-        <w:rPr>
-          <w:rFonts w:cs="Times New Roman" w:ascii="Times New Roman" w:hAnsi="Times New Roman" w:eastAsiaTheme="minorEastAsia"/>
+        <w:t xml:space="preserve">{% if </w:t>
+      </w:r>
+      <w:r>
+        <w:rPr>
+          <w:rFonts w:eastAsia="" w:cs="Times New Roman" w:ascii="Times New Roman" w:hAnsi="Times New Roman" w:eastAsiaTheme="minorEastAsia"/>
           <w:b w:val="false"/>
           <w:bCs w:val="false"/>
           <w:color w:val="000000"/>
@@ -155,52 +155,70 @@
       </w:r>
       <w:r>
         <w:rPr>
-          <w:rFonts w:cs="Times New Roman" w:ascii="Times New Roman" w:hAnsi="Times New Roman" w:eastAsiaTheme="minorEastAsia"/>
+          <w:rFonts w:eastAsia="" w:cs="Times New Roman" w:ascii="Times New Roman" w:hAnsi="Times New Roman" w:eastAsiaTheme="minorEastAsia"/>
           <w:color w:val="000000"/>
           <w:lang w:val="en-US"/>
         </w:rPr>
-        <w:t>current_contract_date }}</w:t>
-      </w:r>
-    </w:p>
-    <w:p>
-      <w:pPr>
-        <w:pStyle w:val="ConsPlusNonformat"/>
-        <w:spacing w:lineRule="exact" w:line="200" w:before="0" w:after="200"/>
-        <w:contextualSpacing/>
-        <w:rPr>
-          <w:rFonts w:ascii="Times New Roman" w:hAnsi="Times New Roman" w:cs="Times New Roman"/>
-          <w:lang w:val="en-US"/>
-        </w:rPr>
-      </w:pPr>
-      <w:r>
-        <w:rPr>
-          <w:rFonts w:cs="Times New Roman" w:ascii="Times New Roman" w:hAnsi="Times New Roman"/>
-          <w:lang w:val="en-US"/>
-        </w:rPr>
-        <w:t xml:space="preserve">   </w:t>
-      </w:r>
-    </w:p>
-    <w:p>
-      <w:pPr>
-        <w:pStyle w:val="ConsPlusNonformat"/>
-        <w:spacing w:lineRule="exact" w:line="200" w:before="0" w:after="200"/>
-        <w:ind w:firstLine="426"/>
-        <w:contextualSpacing/>
-        <w:jc w:val="both"/>
-        <w:rPr/>
-      </w:pPr>
-      <w:r>
-        <w:rPr>
-          <w:rFonts w:cs="Times New Roman" w:ascii="Times New Roman" w:hAnsi="Times New Roman"/>
-        </w:rPr>
-        <w:t>Общество с ограниченной ответственностью «Экологические Технологии» (ООО «ЭкоТек»), именуемое в дальнейшем «Региональный оператор», в лице Управляющего директора Функа Андрея Ивановича, действующего на основании Генеральной доверенности от 23.01.2019г, Лицензии на осуществление деятельности по сбору, транспортированию, обработке, утилизации, обезвреживанию, размещению отходов 1-4 классов опасности от 18.01.2016г №04200202, выданной Управлением Росприроднадзора по Кемеровской области и Соглашения  от 27.10.2017г об организации деятельности по обращению с твердыми коммунальными отходами на территории зоны «Юг» Кемеровской области, заключенного с департаментом жилищно-коммунального и дорожного комплекса Кемеровской области по результатам конкурсного отбора (далее – Соглашение), с одной стороны, и НЕ ВЫБИРАТЬ ДЛЯ ПЛОЩАДОК!!!!</w:t>
-      </w:r>
-      <w:r>
-        <w:rPr>
-          <w:rFonts w:cs="Times New Roman" w:ascii="Times New Roman" w:hAnsi="Times New Roman" w:eastAsiaTheme="minorEastAsia"/>
+        <w:t xml:space="preserve">current_contract_date  %}{{ </w:t>
+      </w:r>
+      <w:r>
+        <w:rPr>
+          <w:rFonts w:eastAsia="" w:cs="Times New Roman" w:ascii="Times New Roman" w:hAnsi="Times New Roman" w:eastAsiaTheme="minorEastAsia"/>
           <w:b w:val="false"/>
           <w:bCs w:val="false"/>
           <w:color w:val="000000"/>
+          <w:lang w:val="en-US"/>
+        </w:rPr>
+        <w:t>consumer.</w:t>
+      </w:r>
+      <w:r>
+        <w:rPr>
+          <w:rFonts w:eastAsia="" w:cs="Times New Roman" w:ascii="Times New Roman" w:hAnsi="Times New Roman" w:eastAsiaTheme="minorEastAsia"/>
+          <w:color w:val="000000"/>
+          <w:lang w:val="en-US"/>
+        </w:rPr>
+        <w:t>current_contract_date }}{% else %}__/___________/20__ г.{% endif %}</w:t>
+      </w:r>
+    </w:p>
+    <w:p>
+      <w:pPr>
+        <w:pStyle w:val="ConsPlusNonformat"/>
+        <w:spacing w:lineRule="exact" w:line="200" w:before="0" w:after="200"/>
+        <w:contextualSpacing/>
+        <w:rPr>
+          <w:rFonts w:ascii="Times New Roman" w:hAnsi="Times New Roman" w:cs="Times New Roman"/>
+          <w:lang w:val="en-US"/>
+        </w:rPr>
+      </w:pPr>
+      <w:r>
+        <w:rPr>
+          <w:rFonts w:cs="Times New Roman" w:ascii="Times New Roman" w:hAnsi="Times New Roman"/>
+          <w:lang w:val="en-US"/>
+        </w:rPr>
+        <w:t xml:space="preserve">   </w:t>
+      </w:r>
+    </w:p>
+    <w:p>
+      <w:pPr>
+        <w:pStyle w:val="ConsPlusNonformat"/>
+        <w:spacing w:lineRule="exact" w:line="200" w:before="0" w:after="200"/>
+        <w:ind w:firstLine="426"/>
+        <w:contextualSpacing/>
+        <w:jc w:val="both"/>
+        <w:rPr/>
+      </w:pPr>
+      <w:r>
+        <w:rPr>
+          <w:rFonts w:cs="Times New Roman" w:ascii="Times New Roman" w:hAnsi="Times New Roman"/>
+        </w:rPr>
+        <w:t>Общество с ограниченной ответственностью «Экологические Технологии» (ООО «ЭкоТек»), именуемое в дальнейшем «Региональный оператор», в лице Управляющего директора Функа Андрея Ивановича, действующего на основании Генеральной доверенности от 23.01.2019г, Лицензии на осуществление деятельности по сбору, транспортированию, обработке, утилизации, обезвреживанию, размещению отходов 1-4 классов опасности от 18.01.2016г №04200202, выданной Управлением Росприроднадзора по Кемеровской области и Соглашения  от 27.10.2017г об организации деятельности по обращению с твердыми коммунальными отходами на территории зоны «Юг» Кемеровской области, заключенного с департаментом жилищно-коммунального и дорожного комплекса Кемеровской области по результатам конкурсного отбора (далее – Соглашение), с одной стороны, и НЕ ВЫБИРАТЬ ДЛЯ ПЛОЩАДОК!!!!</w:t>
+      </w:r>
+      <w:r>
+        <w:rPr>
+          <w:rFonts w:eastAsia="" w:cs="Times New Roman" w:ascii="Times New Roman" w:hAnsi="Times New Roman" w:eastAsiaTheme="minorEastAsia"/>
+          <w:b w:val="false"/>
+          <w:bCs w:val="false"/>
+          <w:color w:val="000000"/>
         </w:rPr>
         <w:t xml:space="preserve"> {{ consumer.dadata_name }}</w:t>
       </w:r>
@@ -212,16 +230,101 @@
       </w:r>
       <w:r>
         <w:rPr>
-          <w:rFonts w:cs="Times New Roman" w:ascii="Times New Roman" w:hAnsi="Times New Roman" w:eastAsiaTheme="minorEastAsia"/>
-          <w:highlight w:val="red"/>
-        </w:rPr>
-        <w:t xml:space="preserve"> Директора Москвиной Татьяны Владимировны</w:t>
-      </w:r>
-      <w:r>
-        <w:rPr>
-          <w:rFonts w:cs="Times New Roman" w:ascii="Times New Roman" w:hAnsi="Times New Roman"/>
-        </w:rPr>
-        <w:t>,действующего на основании Устава, с  другой  стороны,  именуемые  в дальнейшем сторонами, заключили настоящий договор о нижеследующем:</w:t>
+          <w:rFonts w:eastAsia="" w:cs="Times New Roman" w:ascii="Times New Roman" w:hAnsi="Times New Roman" w:eastAsiaTheme="minorEastAsia"/>
+          <w:color w:val="000000"/>
+        </w:rPr>
+        <w:t xml:space="preserve"> {% if consumer.director_status %}{{ consumer.director_status</w:t>
+      </w:r>
+      <w:r>
+        <w:rPr>
+          <w:rFonts w:eastAsia="" w:cs="Times New Roman" w:ascii="Times New Roman" w:hAnsi="Times New Roman" w:eastAsiaTheme="minorEastAsia"/>
+          <w:color w:val="000000"/>
+        </w:rPr>
+        <w:t>|gent_case_filter</w:t>
+      </w:r>
+      <w:r>
+        <w:rPr>
+          <w:rFonts w:eastAsia="" w:cs="Times New Roman" w:ascii="Times New Roman" w:hAnsi="Times New Roman" w:eastAsiaTheme="minorEastAsia"/>
+          <w:color w:val="000000"/>
+        </w:rPr>
+        <w:t xml:space="preserve"> </w:t>
+      </w:r>
+      <w:r>
+        <w:rPr>
+          <w:rFonts w:eastAsia="" w:cs="Times New Roman" w:ascii="Times New Roman" w:hAnsi="Times New Roman" w:eastAsiaTheme="minorEastAsia"/>
+          <w:color w:val="000000"/>
+        </w:rPr>
+        <w:t>}}{% else %}</w:t>
+      </w:r>
+      <w:r>
+        <w:rPr>
+          <w:rFonts w:eastAsia="" w:cs="Times New Roman" w:ascii="Times New Roman" w:hAnsi="Times New Roman" w:eastAsiaTheme="minorEastAsia"/>
+          <w:color w:val="000000"/>
+          <w:sz w:val="20"/>
+          <w:szCs w:val="20"/>
+          <w:lang w:val="en-US"/>
+        </w:rPr>
+        <w:t>______________</w:t>
+      </w:r>
+      <w:bookmarkStart w:id="0" w:name="__DdeLink__3307_358691057"/>
+      <w:r>
+        <w:rPr>
+          <w:rFonts w:eastAsia="" w:cs="Times New Roman" w:ascii="Times New Roman" w:hAnsi="Times New Roman" w:eastAsiaTheme="minorEastAsia"/>
+          <w:color w:val="000000"/>
+        </w:rPr>
+        <w:t>{% endif %}</w:t>
+      </w:r>
+      <w:bookmarkEnd w:id="0"/>
+      <w:r>
+        <w:rPr>
+          <w:rFonts w:eastAsia="" w:cs="Times New Roman" w:ascii="Times New Roman" w:hAnsi="Times New Roman" w:eastAsiaTheme="minorEastAsia"/>
+          <w:color w:val="000000"/>
+        </w:rPr>
+        <w:t xml:space="preserve"> {% if consumer.director_name %}{{ consumer.director_name</w:t>
+      </w:r>
+      <w:r>
+        <w:rPr>
+          <w:rFonts w:eastAsia="" w:cs="Times New Roman" w:ascii="Times New Roman" w:hAnsi="Times New Roman" w:eastAsiaTheme="minorEastAsia"/>
+          <w:color w:val="000000"/>
+        </w:rPr>
+        <w:t>|gent_case_filter</w:t>
+      </w:r>
+      <w:r>
+        <w:rPr>
+          <w:rFonts w:eastAsia="" w:cs="Times New Roman" w:ascii="Times New Roman" w:hAnsi="Times New Roman" w:eastAsiaTheme="minorEastAsia"/>
+          <w:color w:val="000000"/>
+        </w:rPr>
+        <w:t xml:space="preserve"> }}{% else %}</w:t>
+      </w:r>
+      <w:r>
+        <w:rPr>
+          <w:rFonts w:eastAsia="" w:cs="Times New Roman" w:ascii="Times New Roman" w:hAnsi="Times New Roman" w:eastAsiaTheme="minorEastAsia"/>
+          <w:color w:val="000000"/>
+          <w:sz w:val="20"/>
+          <w:szCs w:val="20"/>
+          <w:lang w:val="en-US"/>
+        </w:rPr>
+        <w:t>_________________________________________</w:t>
+      </w:r>
+      <w:r>
+        <w:rPr>
+          <w:rFonts w:eastAsia="" w:cs="Times New Roman" w:ascii="Times New Roman" w:hAnsi="Times New Roman" w:eastAsiaTheme="minorEastAsia"/>
+          <w:color w:val="000000"/>
+        </w:rPr>
+        <w:t>{% endif %}</w:t>
+      </w:r>
+      <w:r>
+        <w:rPr>
+          <w:rFonts w:cs="Times New Roman" w:ascii="Times New Roman" w:hAnsi="Times New Roman"/>
+          <w:color w:val="000000"/>
+        </w:rPr>
+        <w:t xml:space="preserve">, </w:t>
+      </w:r>
+      <w:r>
+        <w:rPr>
+          <w:rFonts w:cs="Times New Roman" w:ascii="Times New Roman" w:hAnsi="Times New Roman"/>
+        </w:rPr>
+        <w:t>действующего на основании Устава, с  другой  стороны,  именуемые  в дальнейшем сторонами, заключили настоящий договор о нижеследующем:</w:t>
       </w:r>
     </w:p>
     <w:p>
@@ -512,14 +615,14 @@
       </w:r>
       <w:r>
         <w:rPr>
-          <w:rFonts w:cs="Times New Roman" w:ascii="Times New Roman" w:hAnsi="Times New Roman" w:eastAsiaTheme="minorEastAsia"/>
+          <w:rFonts w:eastAsia="" w:cs="Times New Roman" w:ascii="Times New Roman" w:hAnsi="Times New Roman" w:eastAsiaTheme="minorEastAsia"/>
           <w:color w:val="000000"/>
         </w:rPr>
         <w:t>{{</w:t>
       </w:r>
       <w:r>
         <w:rPr>
-          <w:rFonts w:cs="Times New Roman" w:ascii="Times New Roman" w:hAnsi="Times New Roman" w:eastAsiaTheme="minorEastAsia"/>
+          <w:rFonts w:eastAsia="" w:cs="Times New Roman" w:ascii="Times New Roman" w:hAnsi="Times New Roman" w:eastAsiaTheme="minorEastAsia"/>
           <w:b w:val="false"/>
           <w:bCs w:val="false"/>
           <w:color w:val="000000"/>
@@ -528,17 +631,38 @@
       </w:r>
       <w:r>
         <w:rPr>
-          <w:rFonts w:cs="Times New Roman" w:ascii="Times New Roman" w:hAnsi="Times New Roman" w:eastAsiaTheme="minorEastAsia"/>
+          <w:rFonts w:eastAsia="" w:cs="Times New Roman" w:ascii="Times New Roman" w:hAnsi="Times New Roman" w:eastAsiaTheme="minorEastAsia"/>
           <w:color w:val="000000"/>
         </w:rPr>
-        <w:t>contract_accept_date}}</w:t>
-      </w:r>
-      <w:r>
-        <w:rPr>
-          <w:rFonts w:cs="Times New Roman" w:ascii="Times New Roman" w:hAnsi="Times New Roman" w:eastAsiaTheme="minorEastAsia"/>
+        <w:t>contract_accept_d</w:t>
+      </w:r>
+      <w:r>
+        <w:rPr>
+          <w:rFonts w:eastAsia="" w:cs="Times New Roman" w:ascii="Times New Roman" w:hAnsi="Times New Roman" w:eastAsiaTheme="minorEastAsia"/>
           <w:color w:val="000000"/>
         </w:rPr>
-        <w:t>г</w:t>
+        <w:t>ate</w:t>
+      </w:r>
+      <w:r>
+        <w:rPr>
+          <w:rFonts w:eastAsia="" w:cs="Times New Roman" w:ascii="Times New Roman" w:hAnsi="Times New Roman" w:eastAsiaTheme="minorEastAsia"/>
+          <w:color w:val="000000"/>
+        </w:rPr>
+        <w:t xml:space="preserve">|pretty_date_filter </w:t>
+      </w:r>
+      <w:r>
+        <w:rPr>
+          <w:rFonts w:eastAsia="" w:cs="Times New Roman" w:ascii="Times New Roman" w:hAnsi="Times New Roman" w:eastAsiaTheme="minorEastAsia"/>
+          <w:color w:val="000000"/>
+        </w:rPr>
+        <w:t>}</w:t>
+      </w:r>
+      <w:r>
+        <w:rPr>
+          <w:rFonts w:eastAsia="" w:cs="Times New Roman" w:ascii="Times New Roman" w:hAnsi="Times New Roman" w:eastAsiaTheme="minorEastAsia"/>
+          <w:color w:val="000000"/>
+        </w:rPr>
+        <w:t>}г</w:t>
       </w:r>
       <w:r>
         <w:rPr>
@@ -3179,14 +3303,14 @@
               </w:rPr>
               <w:t xml:space="preserve">654080, Кемеровская </w:t>
             </w:r>
-            <w:bookmarkStart w:id="0" w:name="_GoBack"/>
+            <w:bookmarkStart w:id="1" w:name="_GoBack"/>
             <w:r>
               <w:rPr>
                 <w:rFonts w:cs="Times New Roman" w:ascii="Times New Roman" w:hAnsi="Times New Roman"/>
               </w:rPr>
               <w:t>область -</w:t>
             </w:r>
-            <w:bookmarkEnd w:id="0"/>
+            <w:bookmarkEnd w:id="1"/>
             <w:r>
               <w:rPr>
                 <w:rFonts w:cs="Times New Roman" w:ascii="Times New Roman" w:hAnsi="Times New Roman"/>
@@ -3897,6 +4021,7 @@
           <w:p>
             <w:pPr>
               <w:pStyle w:val="Normal"/>
+              <w:spacing w:before="0" w:after="0"/>
               <w:rPr>
                 <w:rFonts w:ascii="TimesNewRoman" w:hAnsi="TimesNewRoman"/>
                 <w:sz w:val="20"/>
@@ -4123,7 +4248,13 @@
               </w:rPr>
             </w:pPr>
             <w:r>
-              <w:rPr/>
+              <w:rPr>
+                <w:rFonts w:cs="Times New Roman" w:ascii="Times New Roman" w:hAnsi="Times New Roman"/>
+                <w:sz w:val="20"/>
+                <w:szCs w:val="20"/>
+                <w:highlight w:val="red"/>
+                <w:lang w:val="en-US"/>
+              </w:rPr>
             </w:r>
           </w:p>
           <w:p>
@@ -4219,7 +4350,13 @@
               </w:rPr>
             </w:pPr>
             <w:r>
-              <w:rPr/>
+              <w:rPr>
+                <w:rFonts w:cs="Times New Roman" w:ascii="Times New Roman" w:hAnsi="Times New Roman"/>
+                <w:sz w:val="20"/>
+                <w:szCs w:val="20"/>
+                <w:highlight w:val="red"/>
+                <w:lang w:val="en-US"/>
+              </w:rPr>
             </w:r>
           </w:p>
           <w:p>
@@ -4315,7 +4452,13 @@
               </w:rPr>
             </w:pPr>
             <w:r>
-              <w:rPr/>
+              <w:rPr>
+                <w:rFonts w:cs="Times New Roman" w:ascii="Times New Roman" w:hAnsi="Times New Roman"/>
+                <w:sz w:val="20"/>
+                <w:szCs w:val="20"/>
+                <w:highlight w:val="red"/>
+                <w:lang w:val="en-US"/>
+              </w:rPr>
             </w:r>
           </w:p>
           <w:p>
@@ -4394,7 +4537,13 @@
               </w:rPr>
             </w:pPr>
             <w:r>
-              <w:rPr/>
+              <w:rPr>
+                <w:rFonts w:cs="Times New Roman" w:ascii="Times New Roman" w:hAnsi="Times New Roman"/>
+                <w:sz w:val="20"/>
+                <w:szCs w:val="20"/>
+                <w:highlight w:val="red"/>
+                <w:lang w:val="en-US"/>
+              </w:rPr>
             </w:r>
           </w:p>
           <w:p>
@@ -4562,7 +4711,7 @@
               <w:contextualSpacing/>
               <w:jc w:val="both"/>
               <w:rPr>
-                <w:rFonts w:eastAsiaTheme="minorEastAsia"/>
+                <w:rFonts w:eastAsia="" w:eastAsiaTheme="minorEastAsia"/>
                 <w:b w:val="false"/>
                 <w:b w:val="false"/>
                 <w:bCs w:val="false"/>
@@ -4571,13 +4720,81 @@
             </w:pPr>
             <w:r>
               <w:rPr>
-                <w:rFonts w:cs="Times New Roman" w:eastAsiaTheme="minorEastAsia" w:ascii="Times New Roman" w:hAnsi="Times New Roman"/>
+                <w:rFonts w:eastAsia="" w:cs="Times New Roman" w:ascii="Times New Roman" w:hAnsi="Times New Roman" w:eastAsiaTheme="minorEastAsia"/>
                 <w:b w:val="false"/>
                 <w:bCs w:val="false"/>
                 <w:color w:val="000000"/>
-                <w:lang w:val="en-US"/>
-              </w:rPr>
-              <w:t>{{consumer.director_status}}/{{ consumer.director_name }}</w:t>
+                <w:sz w:val="20"/>
+                <w:szCs w:val="20"/>
+                <w:lang w:val="en-US"/>
+              </w:rPr>
+              <w:t>{% if consumer.director_status %}</w:t>
+            </w:r>
+            <w:r>
+              <w:rPr>
+                <w:rFonts w:eastAsia="" w:cs="Times New Roman" w:ascii="Times New Roman" w:hAnsi="Times New Roman" w:eastAsiaTheme="minorEastAsia"/>
+                <w:b w:val="false"/>
+                <w:bCs w:val="false"/>
+                <w:color w:val="000000"/>
+                <w:lang w:val="en-US"/>
+              </w:rPr>
+              <w:t>{{consumer.director_status}}</w:t>
+            </w:r>
+            <w:r>
+              <w:rPr>
+                <w:rFonts w:eastAsia="" w:cs="Times New Roman" w:ascii="Times New Roman" w:hAnsi="Times New Roman" w:eastAsiaTheme="minorEastAsia"/>
+                <w:b w:val="false"/>
+                <w:bCs w:val="false"/>
+                <w:color w:val="000000"/>
+                <w:sz w:val="20"/>
+                <w:szCs w:val="20"/>
+                <w:lang w:val="en-US"/>
+              </w:rPr>
+              <w:t>{% else %}________________{% endif %}</w:t>
+            </w:r>
+            <w:r>
+              <w:rPr>
+                <w:rFonts w:eastAsia="" w:cs="Times New Roman" w:ascii="Times New Roman" w:hAnsi="Times New Roman" w:eastAsiaTheme="minorEastAsia"/>
+                <w:b w:val="false"/>
+                <w:bCs w:val="false"/>
+                <w:color w:val="000000"/>
+                <w:lang w:val="en-US"/>
+              </w:rPr>
+              <w:t>/</w:t>
+            </w:r>
+            <w:r>
+              <w:rPr>
+                <w:rFonts w:eastAsia="" w:cs="Times New Roman" w:ascii="Times New Roman" w:hAnsi="Times New Roman" w:eastAsiaTheme="minorEastAsia"/>
+                <w:b w:val="false"/>
+                <w:bCs w:val="false"/>
+                <w:color w:val="000000"/>
+                <w:sz w:val="20"/>
+                <w:szCs w:val="20"/>
+                <w:lang w:val="en-US"/>
+              </w:rPr>
+              <w:t>{% if consumer.director_name %}</w:t>
+            </w:r>
+            <w:r>
+              <w:rPr>
+                <w:rFonts w:eastAsia="" w:cs="Times New Roman" w:ascii="Times New Roman" w:hAnsi="Times New Roman" w:eastAsiaTheme="minorEastAsia"/>
+                <w:b w:val="false"/>
+                <w:bCs w:val="false"/>
+                <w:color w:val="000000"/>
+                <w:lang w:val="en-US"/>
+              </w:rPr>
+              <w:t>{{ consumer.director_name }}</w:t>
+            </w:r>
+            <w:r>
+              <w:rPr>
+                <w:rFonts w:eastAsia="" w:cs="Times New Roman" w:ascii="Times New Roman" w:hAnsi="Times New Roman" w:eastAsiaTheme="minorEastAsia"/>
+                <w:b w:val="false"/>
+                <w:bCs w:val="false"/>
+                <w:color w:val="000000"/>
+                <w:sz w:val="20"/>
+                <w:szCs w:val="20"/>
+                <w:lang w:val="en-US"/>
+              </w:rPr>
+              <w:t>{% else %}________________{% endif %}</w:t>
             </w:r>
           </w:p>
           <w:p>
@@ -4657,25 +4874,6 @@
         </w:tc>
       </w:tr>
     </w:tbl>
-    <w:p>
-      <w:pPr>
-        <w:pStyle w:val="ConsPlusNormal"/>
-        <w:spacing w:lineRule="exact" w:line="200" w:before="0" w:after="200"/>
-        <w:ind w:firstLine="540"/>
-        <w:contextualSpacing/>
-        <w:jc w:val="both"/>
-        <w:rPr>
-          <w:rFonts w:ascii="Times New Roman" w:hAnsi="Times New Roman" w:cs="Times New Roman"/>
-          <w:lang w:val="en-US"/>
-        </w:rPr>
-      </w:pPr>
-      <w:r>
-        <w:rPr>
-          <w:rFonts w:cs="Times New Roman" w:ascii="Times New Roman" w:hAnsi="Times New Roman"/>
-          <w:lang w:val="en-US"/>
-        </w:rPr>
-      </w:r>
-    </w:p>
     <w:p>
       <w:pPr>
         <w:sectPr>
@@ -4688,41 +4886,7 @@
           <w:textDirection w:val="lrTb"/>
           <w:docGrid w:type="default" w:linePitch="360" w:charSpace="4096"/>
         </w:sectPr>
-        <w:pStyle w:val="ConsPlusNormal"/>
-        <w:spacing w:lineRule="exact" w:line="200" w:before="0" w:after="200"/>
-        <w:ind w:firstLine="540"/>
-        <w:contextualSpacing/>
-        <w:jc w:val="both"/>
-        <w:rPr>
-          <w:rFonts w:ascii="Times New Roman" w:hAnsi="Times New Roman" w:cs="Times New Roman"/>
-          <w:lang w:val="en-US"/>
-        </w:rPr>
-      </w:pPr>
-      <w:r>
-        <w:rPr>
-          <w:rFonts w:cs="Times New Roman" w:ascii="Times New Roman" w:hAnsi="Times New Roman"/>
-          <w:lang w:val="en-US"/>
-        </w:rPr>
-      </w:r>
-    </w:p>
-    <w:p>
-      <w:pPr>
-        <w:pStyle w:val="ConsPlusNormal"/>
-        <w:spacing w:lineRule="exact" w:line="200" w:before="0" w:after="200"/>
-        <w:ind w:firstLine="540"/>
-        <w:contextualSpacing/>
-        <w:jc w:val="both"/>
-        <w:rPr>
-          <w:rFonts w:ascii="Times New Roman" w:hAnsi="Times New Roman" w:cs="Times New Roman"/>
-          <w:lang w:val="en-US"/>
-        </w:rPr>
-      </w:pPr>
-      <w:r>
-        <w:rPr>
-          <w:rFonts w:cs="Times New Roman" w:ascii="Times New Roman" w:hAnsi="Times New Roman"/>
-          <w:lang w:val="en-US"/>
-        </w:rPr>
-      </w:r>
+      </w:pPr>
     </w:p>
     <w:p>
       <w:pPr>
@@ -4760,14 +4924,14 @@
       </w:pPr>
       <w:r>
         <w:rPr>
-          <w:rFonts w:cs="Times New Roman" w:ascii="Times New Roman" w:hAnsi="Times New Roman" w:eastAsiaTheme="minorEastAsia"/>
+          <w:rFonts w:eastAsia="" w:cs="Times New Roman" w:ascii="Times New Roman" w:hAnsi="Times New Roman" w:eastAsiaTheme="minorEastAsia"/>
           <w:lang w:val="en-US"/>
         </w:rPr>
         <w:t xml:space="preserve">{{ </w:t>
       </w:r>
       <w:r>
         <w:rPr>
-          <w:rFonts w:cs="Times New Roman" w:ascii="Times New Roman" w:hAnsi="Times New Roman" w:eastAsiaTheme="minorEastAsia"/>
+          <w:rFonts w:eastAsia="" w:cs="Times New Roman" w:ascii="Times New Roman" w:hAnsi="Times New Roman" w:eastAsiaTheme="minorEastAsia"/>
           <w:b w:val="false"/>
           <w:bCs w:val="false"/>
           <w:color w:val="000000"/>
@@ -4777,7 +4941,7 @@
       </w:r>
       <w:r>
         <w:rPr>
-          <w:rFonts w:cs="Times New Roman" w:ascii="Times New Roman" w:hAnsi="Times New Roman" w:eastAsiaTheme="minorEastAsia"/>
+          <w:rFonts w:eastAsia="" w:cs="Times New Roman" w:ascii="Times New Roman" w:hAnsi="Times New Roman" w:eastAsiaTheme="minorEastAsia"/>
           <w:lang w:val="en-US"/>
         </w:rPr>
         <w:t>}}</w:t>
@@ -4804,15 +4968,15 @@
       </w:r>
       <w:r>
         <w:rPr>
-          <w:rFonts w:cs="Times New Roman" w:ascii="Times New Roman" w:hAnsi="Times New Roman" w:eastAsiaTheme="minorEastAsia"/>
+          <w:rFonts w:eastAsia="" w:cs="Times New Roman" w:ascii="Times New Roman" w:hAnsi="Times New Roman" w:eastAsiaTheme="minorEastAsia"/>
           <w:color w:val="000000"/>
           <w:lang w:val="en-US"/>
         </w:rPr>
-        <w:t xml:space="preserve">{{ </w:t>
-      </w:r>
-      <w:r>
-        <w:rPr>
-          <w:rFonts w:cs="Times New Roman" w:ascii="Times New Roman" w:hAnsi="Times New Roman" w:eastAsiaTheme="minorEastAsia"/>
+        <w:t xml:space="preserve">{% if </w:t>
+      </w:r>
+      <w:r>
+        <w:rPr>
+          <w:rFonts w:eastAsia="" w:cs="Times New Roman" w:ascii="Times New Roman" w:hAnsi="Times New Roman" w:eastAsiaTheme="minorEastAsia"/>
           <w:b w:val="false"/>
           <w:bCs w:val="false"/>
           <w:color w:val="000000"/>
@@ -4822,12 +4986,40 @@
       </w:r>
       <w:r>
         <w:rPr>
-          <w:rFonts w:cs="Times New Roman" w:ascii="Times New Roman" w:hAnsi="Times New Roman" w:eastAsiaTheme="minorEastAsia"/>
+          <w:rFonts w:eastAsia="" w:cs="Times New Roman" w:ascii="Times New Roman" w:hAnsi="Times New Roman" w:eastAsiaTheme="minorEastAsia"/>
           <w:color w:val="000000"/>
           <w:lang w:val="en-US"/>
         </w:rPr>
+        <w:t xml:space="preserve">current_contract_date %}{{ </w:t>
+      </w:r>
+      <w:r>
+        <w:rPr>
+          <w:rFonts w:eastAsia="" w:cs="Times New Roman" w:ascii="Times New Roman" w:hAnsi="Times New Roman" w:eastAsiaTheme="minorEastAsia"/>
+          <w:b w:val="false"/>
+          <w:bCs w:val="false"/>
+          <w:color w:val="000000"/>
+          <w:lang w:val="en-US"/>
+        </w:rPr>
+        <w:t>consumer.</w:t>
+      </w:r>
+      <w:r>
+        <w:rPr>
+          <w:rFonts w:eastAsia="" w:cs="Times New Roman" w:ascii="Times New Roman" w:hAnsi="Times New Roman" w:eastAsiaTheme="minorEastAsia"/>
+          <w:color w:val="000000"/>
+          <w:lang w:val="en-US"/>
+        </w:rPr>
         <w:t>current_contract_date }}</w:t>
       </w:r>
+      <w:bookmarkStart w:id="2" w:name="__DdeLink__6137_358691057"/>
+      <w:r>
+        <w:rPr>
+          <w:rFonts w:eastAsia="" w:cs="Times New Roman" w:ascii="Times New Roman" w:hAnsi="Times New Roman" w:eastAsiaTheme="minorEastAsia"/>
+          <w:color w:val="000000"/>
+          <w:lang w:val="en-US"/>
+        </w:rPr>
+        <w:t>{% else %}__/___________/20__ г.{% endif %}</w:t>
+      </w:r>
+      <w:bookmarkEnd w:id="2"/>
     </w:p>
     <w:p>
       <w:pPr>
@@ -4888,7 +5080,7 @@
         <w:pStyle w:val="ConsPlusNormal"/>
         <w:numPr>
           <w:ilvl w:val="0"/>
-          <w:numId w:val="2"/>
+          <w:numId w:val="1"/>
         </w:numPr>
         <w:spacing w:lineRule="exact" w:line="200" w:before="0" w:after="0"/>
         <w:contextualSpacing/>
@@ -4941,7 +5133,7 @@
         <w:tblLook w:noVBand="1" w:val="04a0" w:noHBand="0" w:lastColumn="0" w:firstColumn="1" w:lastRow="0" w:firstRow="1"/>
       </w:tblPr>
       <w:tblGrid>
-        <w:gridCol w:w="702"/>
+        <w:gridCol w:w="701"/>
         <w:gridCol w:w="1986"/>
         <w:gridCol w:w="1416"/>
         <w:gridCol w:w="1418"/>
@@ -4950,8 +5142,8 @@
         <w:gridCol w:w="1416"/>
         <w:gridCol w:w="1418"/>
         <w:gridCol w:w="1134"/>
-        <w:gridCol w:w="1417"/>
-        <w:gridCol w:w="1700"/>
+        <w:gridCol w:w="1416"/>
+        <w:gridCol w:w="1702"/>
       </w:tblGrid>
       <w:tr>
         <w:trPr>
@@ -4959,7 +5151,7 @@
         </w:trPr>
         <w:tc>
           <w:tcPr>
-            <w:tcW w:w="702" w:type="dxa"/>
+            <w:tcW w:w="701" w:type="dxa"/>
             <w:tcBorders>
               <w:top w:val="single" w:sz="4" w:space="0" w:color="000000"/>
               <w:left w:val="single" w:sz="4" w:space="0" w:color="000000"/>
@@ -5001,6 +5193,7 @@
             <w:tcW w:w="1986" w:type="dxa"/>
             <w:tcBorders>
               <w:top w:val="single" w:sz="4" w:space="0" w:color="000000"/>
+              <w:left w:val="single" w:sz="4" w:space="0" w:color="000000"/>
               <w:bottom w:val="single" w:sz="4" w:space="0" w:color="000000"/>
               <w:right w:val="single" w:sz="4" w:space="0" w:color="000000"/>
               <w:insideH w:val="single" w:sz="4" w:space="0" w:color="000000"/>
@@ -5031,158 +5224,6 @@
                 <w:lang w:eastAsia="ru-RU"/>
               </w:rPr>
               <w:t>Наименование объекта</w:t>
-            </w:r>
-          </w:p>
-        </w:tc>
-        <w:tc>
-          <w:tcPr>
-            <w:tcW w:w="1416" w:type="dxa"/>
-            <w:tcBorders>
-              <w:top w:val="single" w:sz="4" w:space="0" w:color="000000"/>
-              <w:bottom w:val="single" w:sz="4" w:space="0" w:color="000000"/>
-              <w:right w:val="single" w:sz="4" w:space="0" w:color="000000"/>
-              <w:insideH w:val="single" w:sz="4" w:space="0" w:color="000000"/>
-              <w:insideV w:val="single" w:sz="4" w:space="0" w:color="000000"/>
-            </w:tcBorders>
-            <w:shd w:fill="auto" w:val="clear"/>
-            <w:vAlign w:val="center"/>
-          </w:tcPr>
-          <w:p>
-            <w:pPr>
-              <w:pStyle w:val="Normal"/>
-              <w:spacing w:lineRule="auto" w:line="240" w:before="0" w:after="0"/>
-              <w:jc w:val="center"/>
-              <w:rPr>
-                <w:rFonts w:ascii="Times New Roman" w:hAnsi="Times New Roman" w:eastAsia="Times New Roman" w:cs="Times New Roman"/>
-                <w:color w:val="000000"/>
-                <w:sz w:val="20"/>
-                <w:szCs w:val="20"/>
-                <w:lang w:eastAsia="ru-RU"/>
-              </w:rPr>
-            </w:pPr>
-            <w:r>
-              <w:rPr>
-                <w:rFonts w:eastAsia="Times New Roman" w:cs="Times New Roman" w:ascii="Times New Roman" w:hAnsi="Times New Roman"/>
-                <w:color w:val="000000"/>
-                <w:sz w:val="20"/>
-                <w:szCs w:val="20"/>
-                <w:lang w:eastAsia="ru-RU"/>
-              </w:rPr>
-              <w:t>Объем принимаемых ТКО, м3/мес</w:t>
-            </w:r>
-          </w:p>
-        </w:tc>
-        <w:tc>
-          <w:tcPr>
-            <w:tcW w:w="1418" w:type="dxa"/>
-            <w:tcBorders>
-              <w:top w:val="single" w:sz="4" w:space="0" w:color="000000"/>
-              <w:bottom w:val="single" w:sz="4" w:space="0" w:color="000000"/>
-              <w:right w:val="single" w:sz="4" w:space="0" w:color="000000"/>
-              <w:insideH w:val="single" w:sz="4" w:space="0" w:color="000000"/>
-              <w:insideV w:val="single" w:sz="4" w:space="0" w:color="000000"/>
-            </w:tcBorders>
-            <w:shd w:fill="auto" w:val="clear"/>
-            <w:vAlign w:val="center"/>
-          </w:tcPr>
-          <w:p>
-            <w:pPr>
-              <w:pStyle w:val="Normal"/>
-              <w:spacing w:lineRule="auto" w:line="240" w:before="0" w:after="0"/>
-              <w:jc w:val="center"/>
-              <w:rPr>
-                <w:rFonts w:ascii="Times New Roman" w:hAnsi="Times New Roman" w:eastAsia="Times New Roman" w:cs="Times New Roman"/>
-                <w:color w:val="000000"/>
-                <w:sz w:val="20"/>
-                <w:szCs w:val="20"/>
-                <w:lang w:eastAsia="ru-RU"/>
-              </w:rPr>
-            </w:pPr>
-            <w:r>
-              <w:rPr>
-                <w:rFonts w:eastAsia="Times New Roman" w:cs="Times New Roman" w:ascii="Times New Roman" w:hAnsi="Times New Roman"/>
-                <w:color w:val="000000"/>
-                <w:sz w:val="20"/>
-                <w:szCs w:val="20"/>
-                <w:lang w:eastAsia="ru-RU"/>
-              </w:rPr>
-              <w:t>Место накопления ТКО</w:t>
-            </w:r>
-          </w:p>
-        </w:tc>
-        <w:tc>
-          <w:tcPr>
-            <w:tcW w:w="1277" w:type="dxa"/>
-            <w:tcBorders>
-              <w:top w:val="single" w:sz="4" w:space="0" w:color="000000"/>
-              <w:bottom w:val="single" w:sz="4" w:space="0" w:color="000000"/>
-              <w:right w:val="single" w:sz="4" w:space="0" w:color="000000"/>
-              <w:insideH w:val="single" w:sz="4" w:space="0" w:color="000000"/>
-              <w:insideV w:val="single" w:sz="4" w:space="0" w:color="000000"/>
-            </w:tcBorders>
-            <w:shd w:fill="auto" w:val="clear"/>
-            <w:vAlign w:val="center"/>
-          </w:tcPr>
-          <w:p>
-            <w:pPr>
-              <w:pStyle w:val="Normal"/>
-              <w:spacing w:lineRule="auto" w:line="240" w:before="0" w:after="0"/>
-              <w:jc w:val="center"/>
-              <w:rPr>
-                <w:rFonts w:ascii="Times New Roman" w:hAnsi="Times New Roman" w:eastAsia="Times New Roman" w:cs="Times New Roman"/>
-                <w:color w:val="000000"/>
-                <w:sz w:val="20"/>
-                <w:szCs w:val="20"/>
-                <w:lang w:eastAsia="ru-RU"/>
-              </w:rPr>
-            </w:pPr>
-            <w:r>
-              <w:rPr>
-                <w:rFonts w:eastAsia="Times New Roman" w:cs="Times New Roman" w:ascii="Times New Roman" w:hAnsi="Times New Roman"/>
-                <w:color w:val="000000"/>
-                <w:sz w:val="20"/>
-                <w:szCs w:val="20"/>
-                <w:lang w:eastAsia="ru-RU"/>
-              </w:rPr>
-              <w:t>Место накопления КГО</w:t>
-            </w:r>
-          </w:p>
-        </w:tc>
-        <w:tc>
-          <w:tcPr>
-            <w:tcW w:w="1134" w:type="dxa"/>
-            <w:tcBorders>
-              <w:top w:val="single" w:sz="4" w:space="0" w:color="000000"/>
-              <w:bottom w:val="single" w:sz="4" w:space="0" w:color="000000"/>
-              <w:right w:val="single" w:sz="4" w:space="0" w:color="000000"/>
-              <w:insideH w:val="single" w:sz="4" w:space="0" w:color="000000"/>
-              <w:insideV w:val="single" w:sz="4" w:space="0" w:color="000000"/>
-            </w:tcBorders>
-            <w:shd w:fill="auto" w:val="clear"/>
-            <w:vAlign w:val="center"/>
-          </w:tcPr>
-          <w:p>
-            <w:pPr>
-              <w:pStyle w:val="Normal"/>
-              <w:spacing w:lineRule="auto" w:line="240" w:before="0" w:after="0"/>
-              <w:jc w:val="center"/>
-              <w:rPr>
-                <w:rFonts w:ascii="Times New Roman" w:hAnsi="Times New Roman" w:eastAsia="Times New Roman" w:cs="Times New Roman"/>
-                <w:color w:val="000000"/>
-                <w:sz w:val="20"/>
-                <w:szCs w:val="20"/>
-                <w:lang w:eastAsia="ru-RU"/>
-              </w:rPr>
-            </w:pPr>
-            <w:r>
-              <w:rPr>
-                <w:rFonts w:eastAsia="Times New Roman" w:cs="Times New Roman" w:ascii="Times New Roman" w:hAnsi="Times New Roman"/>
-                <w:color w:val="000000"/>
-                <w:sz w:val="20"/>
-                <w:szCs w:val="20"/>
-                <w:lang w:eastAsia="ru-RU"/>
-              </w:rPr>
-              <w:t>Способ учета объема</w:t>
             </w:r>
           </w:p>
         </w:tc>
@@ -5221,7 +5262,7 @@
                 <w:szCs w:val="20"/>
                 <w:lang w:eastAsia="ru-RU"/>
               </w:rPr>
-              <w:t>Категория отходообразователя</w:t>
+              <w:t>Объем принимаемых ТКО, м3/мес</w:t>
             </w:r>
           </w:p>
         </w:tc>
@@ -5260,7 +5301,46 @@
                 <w:szCs w:val="20"/>
                 <w:lang w:eastAsia="ru-RU"/>
               </w:rPr>
-              <w:t>Норматив, м3/расчетная единица в год</w:t>
+              <w:t>Место накопления ТКО</w:t>
+            </w:r>
+          </w:p>
+        </w:tc>
+        <w:tc>
+          <w:tcPr>
+            <w:tcW w:w="1277" w:type="dxa"/>
+            <w:tcBorders>
+              <w:top w:val="single" w:sz="4" w:space="0" w:color="000000"/>
+              <w:left w:val="single" w:sz="4" w:space="0" w:color="000000"/>
+              <w:bottom w:val="single" w:sz="4" w:space="0" w:color="000000"/>
+              <w:right w:val="single" w:sz="4" w:space="0" w:color="000000"/>
+              <w:insideH w:val="single" w:sz="4" w:space="0" w:color="000000"/>
+              <w:insideV w:val="single" w:sz="4" w:space="0" w:color="000000"/>
+            </w:tcBorders>
+            <w:shd w:fill="auto" w:val="clear"/>
+            <w:vAlign w:val="center"/>
+          </w:tcPr>
+          <w:p>
+            <w:pPr>
+              <w:pStyle w:val="Normal"/>
+              <w:spacing w:lineRule="auto" w:line="240" w:before="0" w:after="0"/>
+              <w:jc w:val="center"/>
+              <w:rPr>
+                <w:rFonts w:ascii="Times New Roman" w:hAnsi="Times New Roman" w:eastAsia="Times New Roman" w:cs="Times New Roman"/>
+                <w:color w:val="000000"/>
+                <w:sz w:val="20"/>
+                <w:szCs w:val="20"/>
+                <w:lang w:eastAsia="ru-RU"/>
+              </w:rPr>
+            </w:pPr>
+            <w:r>
+              <w:rPr>
+                <w:rFonts w:eastAsia="Times New Roman" w:cs="Times New Roman" w:ascii="Times New Roman" w:hAnsi="Times New Roman"/>
+                <w:color w:val="000000"/>
+                <w:sz w:val="20"/>
+                <w:szCs w:val="20"/>
+                <w:lang w:eastAsia="ru-RU"/>
+              </w:rPr>
+              <w:t>Место накопления КГО</w:t>
             </w:r>
           </w:p>
         </w:tc>
@@ -5299,13 +5379,13 @@
                 <w:szCs w:val="20"/>
                 <w:lang w:eastAsia="ru-RU"/>
               </w:rPr>
-              <w:t>Кол-во расчетных единиц</w:t>
+              <w:t>Способ учета объема</w:t>
             </w:r>
           </w:p>
         </w:tc>
         <w:tc>
           <w:tcPr>
-            <w:tcW w:w="1417" w:type="dxa"/>
+            <w:tcW w:w="1416" w:type="dxa"/>
             <w:tcBorders>
               <w:top w:val="single" w:sz="4" w:space="0" w:color="000000"/>
               <w:left w:val="single" w:sz="4" w:space="0" w:color="000000"/>
@@ -5338,13 +5418,13 @@
                 <w:szCs w:val="20"/>
                 <w:lang w:eastAsia="ru-RU"/>
               </w:rPr>
-              <w:t>Тип контейнера, емкость в м3</w:t>
+              <w:t>Категория отходообразователя</w:t>
             </w:r>
           </w:p>
         </w:tc>
         <w:tc>
           <w:tcPr>
-            <w:tcW w:w="1700" w:type="dxa"/>
+            <w:tcW w:w="1418" w:type="dxa"/>
             <w:tcBorders>
               <w:top w:val="single" w:sz="4" w:space="0" w:color="000000"/>
               <w:left w:val="single" w:sz="4" w:space="0" w:color="000000"/>
@@ -5377,19 +5457,15 @@
                 <w:szCs w:val="20"/>
                 <w:lang w:eastAsia="ru-RU"/>
               </w:rPr>
-              <w:t>Периодичность вывоза ТКО</w:t>
+              <w:t>Норматив, м3/расчетная единица в год</w:t>
             </w:r>
           </w:p>
         </w:tc>
-      </w:tr>
-      <w:tr>
-        <w:trPr>
-          <w:trHeight w:val="280" w:hRule="atLeast"/>
-        </w:trPr>
         <w:tc>
           <w:tcPr>
-            <w:tcW w:w="702" w:type="dxa"/>
+            <w:tcW w:w="1134" w:type="dxa"/>
             <w:tcBorders>
+              <w:top w:val="single" w:sz="4" w:space="0" w:color="000000"/>
               <w:left w:val="single" w:sz="4" w:space="0" w:color="000000"/>
               <w:bottom w:val="single" w:sz="4" w:space="0" w:color="000000"/>
               <w:right w:val="single" w:sz="4" w:space="0" w:color="000000"/>
@@ -5420,14 +5496,16 @@
                 <w:szCs w:val="20"/>
                 <w:lang w:eastAsia="ru-RU"/>
               </w:rPr>
-              <w:t>1</w:t>
+              <w:t>Кол-во расчетных единиц</w:t>
             </w:r>
           </w:p>
         </w:tc>
         <w:tc>
           <w:tcPr>
-            <w:tcW w:w="1986" w:type="dxa"/>
+            <w:tcW w:w="1416" w:type="dxa"/>
             <w:tcBorders>
+              <w:top w:val="single" w:sz="4" w:space="0" w:color="000000"/>
+              <w:left w:val="single" w:sz="4" w:space="0" w:color="000000"/>
               <w:bottom w:val="single" w:sz="4" w:space="0" w:color="000000"/>
               <w:right w:val="single" w:sz="4" w:space="0" w:color="000000"/>
               <w:insideH w:val="single" w:sz="4" w:space="0" w:color="000000"/>
@@ -5457,14 +5535,16 @@
                 <w:szCs w:val="20"/>
                 <w:lang w:eastAsia="ru-RU"/>
               </w:rPr>
-              <w:t>2</w:t>
+              <w:t>Тип контейнера, емкость в м3</w:t>
             </w:r>
           </w:p>
         </w:tc>
         <w:tc>
           <w:tcPr>
-            <w:tcW w:w="1416" w:type="dxa"/>
+            <w:tcW w:w="1702" w:type="dxa"/>
             <w:tcBorders>
+              <w:top w:val="single" w:sz="4" w:space="0" w:color="000000"/>
+              <w:left w:val="single" w:sz="4" w:space="0" w:color="000000"/>
               <w:bottom w:val="single" w:sz="4" w:space="0" w:color="000000"/>
               <w:right w:val="single" w:sz="4" w:space="0" w:color="000000"/>
               <w:insideH w:val="single" w:sz="4" w:space="0" w:color="000000"/>
@@ -5494,14 +5574,21 @@
                 <w:szCs w:val="20"/>
                 <w:lang w:eastAsia="ru-RU"/>
               </w:rPr>
-              <w:t>3</w:t>
+              <w:t>Периодичность вывоза ТКО</w:t>
             </w:r>
           </w:p>
         </w:tc>
+      </w:tr>
+      <w:tr>
+        <w:trPr>
+          <w:trHeight w:val="280" w:hRule="atLeast"/>
+        </w:trPr>
         <w:tc>
           <w:tcPr>
-            <w:tcW w:w="1418" w:type="dxa"/>
+            <w:tcW w:w="701" w:type="dxa"/>
             <w:tcBorders>
+              <w:top w:val="single" w:sz="4" w:space="0" w:color="000000"/>
+              <w:left w:val="single" w:sz="4" w:space="0" w:color="000000"/>
               <w:bottom w:val="single" w:sz="4" w:space="0" w:color="000000"/>
               <w:right w:val="single" w:sz="4" w:space="0" w:color="000000"/>
               <w:insideH w:val="single" w:sz="4" w:space="0" w:color="000000"/>
@@ -5531,14 +5618,16 @@
                 <w:szCs w:val="20"/>
                 <w:lang w:eastAsia="ru-RU"/>
               </w:rPr>
-              <w:t>4</w:t>
+              <w:t>1</w:t>
             </w:r>
           </w:p>
         </w:tc>
         <w:tc>
           <w:tcPr>
-            <w:tcW w:w="1277" w:type="dxa"/>
+            <w:tcW w:w="1986" w:type="dxa"/>
             <w:tcBorders>
+              <w:top w:val="single" w:sz="4" w:space="0" w:color="000000"/>
+              <w:left w:val="single" w:sz="4" w:space="0" w:color="000000"/>
               <w:bottom w:val="single" w:sz="4" w:space="0" w:color="000000"/>
               <w:right w:val="single" w:sz="4" w:space="0" w:color="000000"/>
               <w:insideH w:val="single" w:sz="4" w:space="0" w:color="000000"/>
@@ -5568,6 +5657,123 @@
                 <w:szCs w:val="20"/>
                 <w:lang w:eastAsia="ru-RU"/>
               </w:rPr>
+              <w:t>2</w:t>
+            </w:r>
+          </w:p>
+        </w:tc>
+        <w:tc>
+          <w:tcPr>
+            <w:tcW w:w="1416" w:type="dxa"/>
+            <w:tcBorders>
+              <w:top w:val="single" w:sz="4" w:space="0" w:color="000000"/>
+              <w:left w:val="single" w:sz="4" w:space="0" w:color="000000"/>
+              <w:bottom w:val="single" w:sz="4" w:space="0" w:color="000000"/>
+              <w:right w:val="single" w:sz="4" w:space="0" w:color="000000"/>
+              <w:insideH w:val="single" w:sz="4" w:space="0" w:color="000000"/>
+              <w:insideV w:val="single" w:sz="4" w:space="0" w:color="000000"/>
+            </w:tcBorders>
+            <w:shd w:fill="auto" w:val="clear"/>
+            <w:vAlign w:val="center"/>
+          </w:tcPr>
+          <w:p>
+            <w:pPr>
+              <w:pStyle w:val="Normal"/>
+              <w:spacing w:lineRule="auto" w:line="240" w:before="0" w:after="0"/>
+              <w:jc w:val="center"/>
+              <w:rPr>
+                <w:rFonts w:ascii="Times New Roman" w:hAnsi="Times New Roman" w:eastAsia="Times New Roman" w:cs="Times New Roman"/>
+                <w:color w:val="000000"/>
+                <w:sz w:val="20"/>
+                <w:szCs w:val="20"/>
+                <w:lang w:eastAsia="ru-RU"/>
+              </w:rPr>
+            </w:pPr>
+            <w:r>
+              <w:rPr>
+                <w:rFonts w:eastAsia="Times New Roman" w:cs="Times New Roman" w:ascii="Times New Roman" w:hAnsi="Times New Roman"/>
+                <w:color w:val="000000"/>
+                <w:sz w:val="20"/>
+                <w:szCs w:val="20"/>
+                <w:lang w:eastAsia="ru-RU"/>
+              </w:rPr>
+              <w:t>3</w:t>
+            </w:r>
+          </w:p>
+        </w:tc>
+        <w:tc>
+          <w:tcPr>
+            <w:tcW w:w="1418" w:type="dxa"/>
+            <w:tcBorders>
+              <w:top w:val="single" w:sz="4" w:space="0" w:color="000000"/>
+              <w:left w:val="single" w:sz="4" w:space="0" w:color="000000"/>
+              <w:bottom w:val="single" w:sz="4" w:space="0" w:color="000000"/>
+              <w:right w:val="single" w:sz="4" w:space="0" w:color="000000"/>
+              <w:insideH w:val="single" w:sz="4" w:space="0" w:color="000000"/>
+              <w:insideV w:val="single" w:sz="4" w:space="0" w:color="000000"/>
+            </w:tcBorders>
+            <w:shd w:fill="auto" w:val="clear"/>
+            <w:vAlign w:val="center"/>
+          </w:tcPr>
+          <w:p>
+            <w:pPr>
+              <w:pStyle w:val="Normal"/>
+              <w:spacing w:lineRule="auto" w:line="240" w:before="0" w:after="0"/>
+              <w:jc w:val="center"/>
+              <w:rPr>
+                <w:rFonts w:ascii="Times New Roman" w:hAnsi="Times New Roman" w:eastAsia="Times New Roman" w:cs="Times New Roman"/>
+                <w:color w:val="000000"/>
+                <w:sz w:val="20"/>
+                <w:szCs w:val="20"/>
+                <w:lang w:eastAsia="ru-RU"/>
+              </w:rPr>
+            </w:pPr>
+            <w:r>
+              <w:rPr>
+                <w:rFonts w:eastAsia="Times New Roman" w:cs="Times New Roman" w:ascii="Times New Roman" w:hAnsi="Times New Roman"/>
+                <w:color w:val="000000"/>
+                <w:sz w:val="20"/>
+                <w:szCs w:val="20"/>
+                <w:lang w:eastAsia="ru-RU"/>
+              </w:rPr>
+              <w:t>4</w:t>
+            </w:r>
+          </w:p>
+        </w:tc>
+        <w:tc>
+          <w:tcPr>
+            <w:tcW w:w="1277" w:type="dxa"/>
+            <w:tcBorders>
+              <w:top w:val="single" w:sz="4" w:space="0" w:color="000000"/>
+              <w:left w:val="single" w:sz="4" w:space="0" w:color="000000"/>
+              <w:bottom w:val="single" w:sz="4" w:space="0" w:color="000000"/>
+              <w:right w:val="single" w:sz="4" w:space="0" w:color="000000"/>
+              <w:insideH w:val="single" w:sz="4" w:space="0" w:color="000000"/>
+              <w:insideV w:val="single" w:sz="4" w:space="0" w:color="000000"/>
+            </w:tcBorders>
+            <w:shd w:fill="auto" w:val="clear"/>
+            <w:vAlign w:val="center"/>
+          </w:tcPr>
+          <w:p>
+            <w:pPr>
+              <w:pStyle w:val="Normal"/>
+              <w:spacing w:lineRule="auto" w:line="240" w:before="0" w:after="0"/>
+              <w:jc w:val="center"/>
+              <w:rPr>
+                <w:rFonts w:ascii="Times New Roman" w:hAnsi="Times New Roman" w:eastAsia="Times New Roman" w:cs="Times New Roman"/>
+                <w:color w:val="000000"/>
+                <w:sz w:val="20"/>
+                <w:szCs w:val="20"/>
+                <w:lang w:eastAsia="ru-RU"/>
+              </w:rPr>
+            </w:pPr>
+            <w:r>
+              <w:rPr>
+                <w:rFonts w:eastAsia="Times New Roman" w:cs="Times New Roman" w:ascii="Times New Roman" w:hAnsi="Times New Roman"/>
+                <w:color w:val="000000"/>
+                <w:sz w:val="20"/>
+                <w:szCs w:val="20"/>
+                <w:lang w:eastAsia="ru-RU"/>
+              </w:rPr>
               <w:t>5</w:t>
             </w:r>
           </w:p>
@@ -5577,6 +5783,7 @@
             <w:tcW w:w="1134" w:type="dxa"/>
             <w:tcBorders>
               <w:top w:val="single" w:sz="4" w:space="0" w:color="000000"/>
+              <w:left w:val="single" w:sz="4" w:space="0" w:color="000000"/>
               <w:bottom w:val="single" w:sz="4" w:space="0" w:color="000000"/>
               <w:right w:val="single" w:sz="4" w:space="0" w:color="000000"/>
               <w:insideH w:val="single" w:sz="4" w:space="0" w:color="000000"/>
@@ -5725,7 +5932,7 @@
         </w:tc>
         <w:tc>
           <w:tcPr>
-            <w:tcW w:w="1417" w:type="dxa"/>
+            <w:tcW w:w="1416" w:type="dxa"/>
             <w:tcBorders>
               <w:top w:val="single" w:sz="4" w:space="0" w:color="000000"/>
               <w:left w:val="single" w:sz="4" w:space="0" w:color="000000"/>
@@ -5763,7 +5970,7 @@
         </w:tc>
         <w:tc>
           <w:tcPr>
-            <w:tcW w:w="1700" w:type="dxa"/>
+            <w:tcW w:w="1702" w:type="dxa"/>
             <w:tcBorders>
               <w:top w:val="single" w:sz="4" w:space="0" w:color="000000"/>
               <w:left w:val="single" w:sz="4" w:space="0" w:color="000000"/>
@@ -5807,8 +6014,9 @@
         </w:trPr>
         <w:tc>
           <w:tcPr>
-            <w:tcW w:w="702" w:type="dxa"/>
+            <w:tcW w:w="701" w:type="dxa"/>
             <w:tcBorders>
+              <w:top w:val="single" w:sz="4" w:space="0" w:color="000000"/>
               <w:left w:val="single" w:sz="4" w:space="0" w:color="000000"/>
               <w:bottom w:val="single" w:sz="4" w:space="0" w:color="000000"/>
               <w:right w:val="single" w:sz="4" w:space="0" w:color="000000"/>
@@ -5822,6 +6030,7 @@
             <w:pPr>
               <w:pStyle w:val="Normal"/>
               <w:spacing w:lineRule="auto" w:line="240" w:before="0" w:after="0"/>
+              <w:jc w:val="center"/>
               <w:rPr>
                 <w:rFonts w:ascii="Times New Roman" w:hAnsi="Times New Roman" w:eastAsia="Times New Roman" w:cs="Times New Roman"/>
                 <w:color w:val="000000"/>
@@ -5844,6 +6053,8 @@
           <w:tcPr>
             <w:tcW w:w="1986" w:type="dxa"/>
             <w:tcBorders>
+              <w:top w:val="single" w:sz="4" w:space="0" w:color="000000"/>
+              <w:left w:val="single" w:sz="4" w:space="0" w:color="000000"/>
               <w:bottom w:val="single" w:sz="4" w:space="0" w:color="000000"/>
               <w:right w:val="single" w:sz="4" w:space="0" w:color="000000"/>
               <w:insideH w:val="single" w:sz="4" w:space="0" w:color="000000"/>
@@ -5858,7 +6069,7 @@
               <w:spacing w:lineRule="exact" w:line="200" w:before="0" w:after="200"/>
               <w:ind w:hanging="0"/>
               <w:contextualSpacing/>
-              <w:jc w:val="both"/>
+              <w:jc w:val="center"/>
               <w:rPr>
                 <w:b w:val="false"/>
                 <w:b w:val="false"/>
@@ -5884,6 +6095,8 @@
           <w:tcPr>
             <w:tcW w:w="1416" w:type="dxa"/>
             <w:tcBorders>
+              <w:top w:val="single" w:sz="4" w:space="0" w:color="000000"/>
+              <w:left w:val="single" w:sz="4" w:space="0" w:color="000000"/>
               <w:bottom w:val="single" w:sz="4" w:space="0" w:color="000000"/>
               <w:right w:val="single" w:sz="4" w:space="0" w:color="000000"/>
               <w:insideH w:val="single" w:sz="4" w:space="0" w:color="000000"/>
@@ -5896,24 +6109,20 @@
             <w:pPr>
               <w:pStyle w:val="Normal"/>
               <w:spacing w:lineRule="auto" w:line="240" w:before="0" w:after="0"/>
-              <w:rPr>
-                <w:rFonts w:ascii="Times New Roman" w:hAnsi="Times New Roman" w:eastAsia="Times New Roman" w:cs="Times New Roman"/>
+              <w:jc w:val="center"/>
+              <w:rPr>
+                <w:color w:val="000000"/>
+              </w:rPr>
+            </w:pPr>
+            <w:r>
+              <w:rPr>
+                <w:rFonts w:eastAsia="Times New Roman" w:cs="Times New Roman" w:ascii="Times New Roman" w:hAnsi="Times New Roman"/>
                 <w:color w:val="000000"/>
                 <w:sz w:val="20"/>
                 <w:szCs w:val="20"/>
                 <w:lang w:val="en-US" w:eastAsia="ru-RU"/>
               </w:rPr>
-            </w:pPr>
-            <w:r>
-              <w:rPr>
-                <w:rFonts w:eastAsia="Times New Roman" w:cs="Times New Roman" w:ascii="Times New Roman" w:hAnsi="Times New Roman"/>
-                <w:color w:val="000000"/>
-                <w:sz w:val="20"/>
-                <w:szCs w:val="20"/>
-                <w:highlight w:val="darkMagenta"/>
-                <w:lang w:val="en-US" w:eastAsia="ru-RU"/>
-              </w:rPr>
-              <w:t>0.75 </w:t>
+              <w:t>{{norm}}</w:t>
             </w:r>
           </w:p>
         </w:tc>
@@ -5921,6 +6130,8 @@
           <w:tcPr>
             <w:tcW w:w="1418" w:type="dxa"/>
             <w:tcBorders>
+              <w:top w:val="single" w:sz="4" w:space="0" w:color="000000"/>
+              <w:left w:val="single" w:sz="4" w:space="0" w:color="000000"/>
               <w:bottom w:val="single" w:sz="4" w:space="0" w:color="000000"/>
               <w:right w:val="single" w:sz="4" w:space="0" w:color="000000"/>
               <w:insideH w:val="single" w:sz="4" w:space="0" w:color="000000"/>
@@ -5934,13 +6145,10 @@
               <w:pStyle w:val="Normal"/>
               <w:spacing w:lineRule="auto" w:line="240" w:before="0" w:after="0"/>
               <w:ind w:hanging="0"/>
-              <w:rPr>
-                <w:highlight w:val="red"/>
-              </w:rPr>
-            </w:pPr>
-            <w:r>
-              <w:rPr>
-                <w:rFonts w:eastAsia="Times New Roman" w:cs="Times New Roman" w:ascii="Times New Roman" w:hAnsi="Times New Roman"/>
+              <w:jc w:val="center"/>
+              <w:rPr>
+                <w:rFonts w:ascii="Times New Roman" w:hAnsi="Times New Roman" w:eastAsia="Times New Roman" w:cs="Times New Roman"/>
+                <w:b w:val="false"/>
                 <w:b w:val="false"/>
                 <w:bCs w:val="false"/>
                 <w:color w:val="000000"/>
@@ -5948,7 +6156,9 @@
                 <w:szCs w:val="20"/>
                 <w:lang w:val="en-US" w:eastAsia="ru-RU"/>
               </w:rPr>
-              <w:t>{{ consumer.legal_address }}</w:t>
+            </w:pPr>
+            <w:r>
+              <w:rPr/>
             </w:r>
           </w:p>
         </w:tc>
@@ -5956,6 +6166,8 @@
           <w:tcPr>
             <w:tcW w:w="1277" w:type="dxa"/>
             <w:tcBorders>
+              <w:top w:val="single" w:sz="4" w:space="0" w:color="000000"/>
+              <w:left w:val="single" w:sz="4" w:space="0" w:color="000000"/>
               <w:bottom w:val="single" w:sz="4" w:space="0" w:color="000000"/>
               <w:right w:val="single" w:sz="4" w:space="0" w:color="000000"/>
               <w:insideH w:val="single" w:sz="4" w:space="0" w:color="000000"/>
@@ -5968,24 +6180,18 @@
             <w:pPr>
               <w:pStyle w:val="Normal"/>
               <w:spacing w:lineRule="auto" w:line="240" w:before="0" w:after="0"/>
+              <w:jc w:val="center"/>
               <w:rPr>
                 <w:rFonts w:ascii="Times New Roman" w:hAnsi="Times New Roman" w:eastAsia="Times New Roman" w:cs="Times New Roman"/>
-                <w:color w:val="000000"/>
-                <w:sz w:val="20"/>
-                <w:szCs w:val="20"/>
-                <w:lang w:val="en-US" w:eastAsia="ru-RU"/>
-              </w:rPr>
-            </w:pPr>
-            <w:r>
-              <w:rPr>
-                <w:rFonts w:eastAsia="Times New Roman" w:cs="Times New Roman" w:ascii="Times New Roman" w:hAnsi="Times New Roman"/>
                 <w:color w:val="000000"/>
                 <w:sz w:val="20"/>
                 <w:szCs w:val="20"/>
                 <w:highlight w:val="darkMagenta"/>
                 <w:lang w:val="en-US" w:eastAsia="ru-RU"/>
               </w:rPr>
-              <w:t>Россия, Кемеровская область, Междуреченск, проспект Строителей, 73А</w:t>
+            </w:pPr>
+            <w:r>
+              <w:rPr/>
             </w:r>
           </w:p>
         </w:tc>
@@ -5994,6 +6200,695 @@
             <w:tcW w:w="1134" w:type="dxa"/>
             <w:tcBorders>
               <w:top w:val="single" w:sz="4" w:space="0" w:color="000000"/>
+              <w:left w:val="single" w:sz="4" w:space="0" w:color="000000"/>
+              <w:bottom w:val="single" w:sz="4" w:space="0" w:color="000000"/>
+              <w:right w:val="single" w:sz="4" w:space="0" w:color="000000"/>
+              <w:insideH w:val="single" w:sz="4" w:space="0" w:color="000000"/>
+              <w:insideV w:val="single" w:sz="4" w:space="0" w:color="000000"/>
+            </w:tcBorders>
+            <w:shd w:fill="auto" w:val="clear"/>
+            <w:vAlign w:val="center"/>
+          </w:tcPr>
+          <w:p>
+            <w:pPr>
+              <w:pStyle w:val="Normal"/>
+              <w:spacing w:lineRule="auto" w:line="240" w:before="0" w:after="0"/>
+              <w:jc w:val="center"/>
+              <w:rPr/>
+            </w:pPr>
+            <w:r>
+              <w:rPr>
+                <w:rFonts w:eastAsia="Times New Roman" w:cs="Times New Roman" w:ascii="Times New Roman" w:hAnsi="Times New Roman"/>
+                <w:color w:val="000000"/>
+                <w:sz w:val="20"/>
+                <w:szCs w:val="20"/>
+                <w:lang w:val="en-US" w:eastAsia="ru-RU"/>
+              </w:rPr>
+              <w:t>норматив</w:t>
+            </w:r>
+          </w:p>
+          <w:p>
+            <w:pPr>
+              <w:pStyle w:val="Normal"/>
+              <w:spacing w:before="0" w:after="200"/>
+              <w:jc w:val="center"/>
+              <w:rPr>
+                <w:rFonts w:ascii="Times New Roman" w:hAnsi="Times New Roman" w:eastAsia="Times New Roman" w:cs="Times New Roman"/>
+                <w:sz w:val="20"/>
+                <w:szCs w:val="20"/>
+                <w:lang w:val="en-US" w:eastAsia="ru-RU"/>
+              </w:rPr>
+            </w:pPr>
+            <w:r>
+              <w:rPr>
+                <w:rFonts w:eastAsia="Times New Roman" w:cs="Times New Roman" w:ascii="Times New Roman" w:hAnsi="Times New Roman"/>
+                <w:sz w:val="20"/>
+                <w:szCs w:val="20"/>
+                <w:lang w:val="en-US" w:eastAsia="ru-RU"/>
+              </w:rPr>
+            </w:r>
+          </w:p>
+        </w:tc>
+        <w:tc>
+          <w:tcPr>
+            <w:tcW w:w="1416" w:type="dxa"/>
+            <w:tcBorders>
+              <w:top w:val="single" w:sz="4" w:space="0" w:color="000000"/>
+              <w:left w:val="single" w:sz="4" w:space="0" w:color="000000"/>
+              <w:bottom w:val="single" w:sz="4" w:space="0" w:color="000000"/>
+              <w:right w:val="single" w:sz="4" w:space="0" w:color="000000"/>
+              <w:insideH w:val="single" w:sz="4" w:space="0" w:color="000000"/>
+              <w:insideV w:val="single" w:sz="4" w:space="0" w:color="000000"/>
+            </w:tcBorders>
+            <w:shd w:fill="auto" w:val="clear"/>
+            <w:vAlign w:val="center"/>
+          </w:tcPr>
+          <w:p>
+            <w:pPr>
+              <w:pStyle w:val="Normal"/>
+              <w:spacing w:lineRule="auto" w:line="240" w:before="0" w:after="0"/>
+              <w:jc w:val="center"/>
+              <w:rPr>
+                <w:rFonts w:ascii="Calibri" w:hAnsi="Calibri" w:eastAsia="Calibri" w:cs="" w:asciiTheme="minorHAnsi" w:cstheme="minorBidi" w:eastAsiaTheme="minorHAnsi" w:hAnsiTheme="minorHAnsi"/>
+                <w:color w:val="000000"/>
+              </w:rPr>
+            </w:pPr>
+            <w:r>
+              <w:rPr>
+                <w:rFonts w:eastAsia="" w:cs="Times New Roman" w:ascii="Times New Roman" w:hAnsi="Times New Roman" w:eastAsiaTheme="minorEastAsia"/>
+                <w:color w:val="000000"/>
+                <w:sz w:val="18"/>
+                <w:szCs w:val="18"/>
+                <w:lang w:val="en-US"/>
+              </w:rPr>
+              <w:t xml:space="preserve">{% if </w:t>
+            </w:r>
+            <w:r>
+              <w:rPr>
+                <w:rFonts w:eastAsia="" w:cs="Times New Roman" w:ascii="Times New Roman" w:hAnsi="Times New Roman"/>
+                <w:color w:val="000000"/>
+                <w:sz w:val="18"/>
+                <w:szCs w:val="18"/>
+                <w:lang w:val="en-US"/>
+              </w:rPr>
+              <w:t>consumer.norm_value</w:t>
+            </w:r>
+            <w:r>
+              <w:rPr>
+                <w:rFonts w:eastAsia="" w:cs="Times New Roman" w:ascii="Times New Roman" w:hAnsi="Times New Roman" w:eastAsiaTheme="minorEastAsia"/>
+                <w:color w:val="000000"/>
+                <w:sz w:val="18"/>
+                <w:szCs w:val="18"/>
+                <w:lang w:val="en-US"/>
+              </w:rPr>
+              <w:t xml:space="preserve"> %}</w:t>
+            </w:r>
+            <w:r>
+              <w:rPr>
+                <w:rFonts w:cs="Times New Roman" w:ascii="Times New Roman" w:hAnsi="Times New Roman"/>
+                <w:color w:val="000000"/>
+                <w:sz w:val="18"/>
+                <w:szCs w:val="18"/>
+              </w:rPr>
+              <w:t>{{ consumer.norm_value</w:t>
+            </w:r>
+          </w:p>
+          <w:p>
+            <w:pPr>
+              <w:pStyle w:val="Normal"/>
+              <w:spacing w:lineRule="auto" w:line="240" w:before="0" w:after="0"/>
+              <w:jc w:val="center"/>
+              <w:rPr>
+                <w:rFonts w:ascii="Calibri" w:hAnsi="Calibri" w:eastAsia="Calibri" w:cs="" w:asciiTheme="minorHAnsi" w:cstheme="minorBidi" w:eastAsiaTheme="minorHAnsi" w:hAnsiTheme="minorHAnsi"/>
+                <w:color w:val="000000"/>
+              </w:rPr>
+            </w:pPr>
+            <w:r>
+              <w:rPr>
+                <w:rFonts w:cs="Times New Roman" w:ascii="Times New Roman" w:hAnsi="Times New Roman"/>
+                <w:color w:val="000000"/>
+                <w:sz w:val="18"/>
+                <w:szCs w:val="18"/>
+              </w:rPr>
+              <w:t xml:space="preserve"> </w:t>
+            </w:r>
+            <w:r>
+              <w:rPr>
+                <w:rFonts w:cs="Times New Roman" w:ascii="Times New Roman" w:hAnsi="Times New Roman"/>
+                <w:color w:val="000000"/>
+                <w:sz w:val="18"/>
+                <w:szCs w:val="18"/>
+              </w:rPr>
+              <w:t>}}</w:t>
+            </w:r>
+            <w:r>
+              <w:rPr>
+                <w:rFonts w:eastAsia="" w:cs="Times New Roman" w:ascii="Times New Roman" w:hAnsi="Times New Roman" w:eastAsiaTheme="minorEastAsia"/>
+                <w:color w:val="000000"/>
+                <w:sz w:val="18"/>
+                <w:szCs w:val="18"/>
+                <w:lang w:val="en-US"/>
+              </w:rPr>
+              <w:t>{% else %}{% endif %}</w:t>
+            </w:r>
+          </w:p>
+        </w:tc>
+        <w:tc>
+          <w:tcPr>
+            <w:tcW w:w="1418" w:type="dxa"/>
+            <w:tcBorders>
+              <w:top w:val="single" w:sz="4" w:space="0" w:color="000000"/>
+              <w:left w:val="single" w:sz="4" w:space="0" w:color="000000"/>
+              <w:bottom w:val="single" w:sz="4" w:space="0" w:color="000000"/>
+              <w:right w:val="single" w:sz="4" w:space="0" w:color="000000"/>
+              <w:insideH w:val="single" w:sz="4" w:space="0" w:color="000000"/>
+              <w:insideV w:val="single" w:sz="4" w:space="0" w:color="000000"/>
+            </w:tcBorders>
+            <w:shd w:fill="auto" w:val="clear"/>
+            <w:vAlign w:val="center"/>
+          </w:tcPr>
+          <w:p>
+            <w:pPr>
+              <w:pStyle w:val="Normal"/>
+              <w:spacing w:lineRule="auto" w:line="240" w:before="0" w:after="0"/>
+              <w:jc w:val="center"/>
+              <w:rPr/>
+            </w:pPr>
+            <w:r>
+              <w:rPr>
+                <w:rFonts w:eastAsia="" w:cs="Times New Roman" w:ascii="Times New Roman" w:hAnsi="Times New Roman" w:eastAsiaTheme="minorEastAsia"/>
+                <w:color w:val="000000"/>
+                <w:sz w:val="18"/>
+                <w:szCs w:val="18"/>
+                <w:lang w:val="en-US"/>
+              </w:rPr>
+              <w:t xml:space="preserve">{% if </w:t>
+            </w:r>
+            <w:r>
+              <w:rPr>
+                <w:rFonts w:eastAsia="" w:cs="Times New Roman" w:ascii="Times New Roman" w:hAnsi="Times New Roman"/>
+                <w:color w:val="000000"/>
+                <w:sz w:val="18"/>
+                <w:szCs w:val="18"/>
+                <w:lang w:val="en-US"/>
+              </w:rPr>
+              <w:t>consumer.norm_valu</w:t>
+            </w:r>
+            <w:r>
+              <w:rPr>
+                <w:rFonts w:eastAsia="" w:cs="Times New Roman" w:ascii="Times New Roman" w:hAnsi="Times New Roman"/>
+                <w:b w:val="false"/>
+                <w:bCs w:val="false"/>
+                <w:color w:val="000000"/>
+                <w:sz w:val="18"/>
+                <w:szCs w:val="18"/>
+                <w:lang w:val="en-US"/>
+              </w:rPr>
+              <w:t>e.print_norm_type</w:t>
+            </w:r>
+            <w:r>
+              <w:rPr>
+                <w:rFonts w:eastAsia="" w:cs="Times New Roman" w:ascii="Times New Roman" w:hAnsi="Times New Roman" w:eastAsiaTheme="minorEastAsia"/>
+                <w:b w:val="false"/>
+                <w:bCs w:val="false"/>
+                <w:color w:val="000000"/>
+                <w:sz w:val="18"/>
+                <w:szCs w:val="18"/>
+                <w:lang w:val="en-US"/>
+              </w:rPr>
+              <w:t xml:space="preserve"> %}</w:t>
+            </w:r>
+            <w:r>
+              <w:rPr>
+                <w:rFonts w:cs="Times New Roman" w:ascii="Times New Roman" w:hAnsi="Times New Roman"/>
+                <w:b w:val="false"/>
+                <w:bCs w:val="false"/>
+                <w:color w:val="000000"/>
+                <w:sz w:val="18"/>
+                <w:szCs w:val="18"/>
+              </w:rPr>
+              <w:t>{{ consumer</w:t>
+            </w:r>
+            <w:r>
+              <w:rPr>
+                <w:rFonts w:eastAsia="" w:cs="Times New Roman" w:ascii="Times New Roman" w:hAnsi="Times New Roman"/>
+                <w:b w:val="false"/>
+                <w:bCs w:val="false"/>
+                <w:color w:val="000000"/>
+                <w:sz w:val="18"/>
+                <w:szCs w:val="18"/>
+                <w:lang w:val="en-US"/>
+              </w:rPr>
+              <w:t>.norm_value.</w:t>
+            </w:r>
+            <w:r>
+              <w:rPr>
+                <w:rFonts w:cs="Times New Roman" w:ascii="Times New Roman" w:hAnsi="Times New Roman"/>
+                <w:b w:val="false"/>
+                <w:bCs w:val="false"/>
+                <w:color w:val="000000"/>
+                <w:sz w:val="18"/>
+                <w:szCs w:val="18"/>
+              </w:rPr>
+              <w:t>print_norm_type</w:t>
+            </w:r>
+          </w:p>
+          <w:p>
+            <w:pPr>
+              <w:pStyle w:val="Normal"/>
+              <w:spacing w:lineRule="auto" w:line="240" w:before="0" w:after="0"/>
+              <w:jc w:val="center"/>
+              <w:rPr/>
+            </w:pPr>
+            <w:r>
+              <w:rPr>
+                <w:rFonts w:cs="Times New Roman" w:ascii="Times New Roman" w:hAnsi="Times New Roman"/>
+                <w:color w:val="000000"/>
+                <w:sz w:val="18"/>
+                <w:szCs w:val="18"/>
+                <w:lang w:val="en-US"/>
+              </w:rPr>
+              <w:t xml:space="preserve"> </w:t>
+            </w:r>
+            <w:r>
+              <w:rPr>
+                <w:rFonts w:cs="Times New Roman" w:ascii="Times New Roman" w:hAnsi="Times New Roman"/>
+                <w:color w:val="000000"/>
+                <w:sz w:val="18"/>
+                <w:szCs w:val="18"/>
+                <w:lang w:val="en-US"/>
+              </w:rPr>
+              <w:t>}}</w:t>
+            </w:r>
+            <w:r>
+              <w:rPr>
+                <w:rFonts w:eastAsia="" w:cs="Times New Roman" w:ascii="Times New Roman" w:hAnsi="Times New Roman" w:eastAsiaTheme="minorEastAsia"/>
+                <w:color w:val="000000"/>
+                <w:sz w:val="18"/>
+                <w:szCs w:val="18"/>
+                <w:lang w:val="en-US"/>
+              </w:rPr>
+              <w:t>{% else %}{% endif %}</w:t>
+            </w:r>
+          </w:p>
+        </w:tc>
+        <w:tc>
+          <w:tcPr>
+            <w:tcW w:w="1134" w:type="dxa"/>
+            <w:tcBorders>
+              <w:top w:val="single" w:sz="4" w:space="0" w:color="000000"/>
+              <w:left w:val="single" w:sz="4" w:space="0" w:color="000000"/>
+              <w:bottom w:val="single" w:sz="4" w:space="0" w:color="000000"/>
+              <w:right w:val="single" w:sz="4" w:space="0" w:color="000000"/>
+              <w:insideH w:val="single" w:sz="4" w:space="0" w:color="000000"/>
+              <w:insideV w:val="single" w:sz="4" w:space="0" w:color="000000"/>
+            </w:tcBorders>
+            <w:shd w:fill="auto" w:val="clear"/>
+            <w:vAlign w:val="center"/>
+          </w:tcPr>
+          <w:p>
+            <w:pPr>
+              <w:pStyle w:val="Normal"/>
+              <w:spacing w:lineRule="auto" w:line="240" w:before="0" w:after="0"/>
+              <w:jc w:val="center"/>
+              <w:rPr/>
+            </w:pPr>
+            <w:r>
+              <w:rPr>
+                <w:rFonts w:eastAsia="" w:cs="Times New Roman" w:ascii="Times New Roman" w:hAnsi="Times New Roman" w:eastAsiaTheme="minorEastAsia"/>
+                <w:color w:val="000000"/>
+                <w:sz w:val="18"/>
+                <w:szCs w:val="18"/>
+                <w:lang w:val="en-US"/>
+              </w:rPr>
+              <w:t xml:space="preserve">{% if </w:t>
+            </w:r>
+            <w:r>
+              <w:rPr>
+                <w:rFonts w:eastAsia="" w:cs="Times New Roman" w:ascii="Times New Roman" w:hAnsi="Times New Roman"/>
+                <w:b w:val="false"/>
+                <w:bCs w:val="false"/>
+                <w:color w:val="000000"/>
+                <w:sz w:val="18"/>
+                <w:szCs w:val="18"/>
+                <w:lang w:val="en-US"/>
+              </w:rPr>
+              <w:t>consumer.stat_value</w:t>
+            </w:r>
+            <w:r>
+              <w:rPr>
+                <w:rFonts w:eastAsia="" w:cs="Times New Roman" w:ascii="Times New Roman" w:hAnsi="Times New Roman" w:eastAsiaTheme="minorEastAsia"/>
+                <w:b w:val="false"/>
+                <w:bCs w:val="false"/>
+                <w:color w:val="000000"/>
+                <w:sz w:val="18"/>
+                <w:szCs w:val="18"/>
+                <w:lang w:val="en-US"/>
+              </w:rPr>
+              <w:t xml:space="preserve"> %}</w:t>
+            </w:r>
+            <w:r>
+              <w:rPr>
+                <w:rFonts w:cs="Times New Roman" w:ascii="Times New Roman" w:hAnsi="Times New Roman"/>
+                <w:sz w:val="18"/>
+                <w:szCs w:val="18"/>
+                <w:lang w:val="en-US"/>
+              </w:rPr>
+              <w:t>{{</w:t>
+            </w:r>
+            <w:r>
+              <w:rPr>
+                <w:rFonts w:cs="Times New Roman" w:ascii="Times New Roman" w:hAnsi="Times New Roman"/>
+                <w:b w:val="false"/>
+                <w:bCs w:val="false"/>
+                <w:color w:val="000000"/>
+                <w:sz w:val="18"/>
+                <w:szCs w:val="18"/>
+                <w:lang w:val="en-US"/>
+              </w:rPr>
+              <w:t>consumer.</w:t>
+            </w:r>
+            <w:r>
+              <w:rPr>
+                <w:rFonts w:cs="Times New Roman" w:ascii="Times New Roman" w:hAnsi="Times New Roman"/>
+                <w:b w:val="false"/>
+                <w:bCs w:val="false"/>
+                <w:color w:val="000000"/>
+                <w:sz w:val="18"/>
+                <w:szCs w:val="18"/>
+                <w:lang w:val="en-US"/>
+              </w:rPr>
+              <w:t>stat_value</w:t>
+            </w:r>
+          </w:p>
+          <w:p>
+            <w:pPr>
+              <w:pStyle w:val="Normal"/>
+              <w:spacing w:lineRule="auto" w:line="240" w:before="0" w:after="0"/>
+              <w:jc w:val="center"/>
+              <w:rPr/>
+            </w:pPr>
+            <w:r>
+              <w:rPr>
+                <w:rFonts w:cs="Times New Roman" w:ascii="Times New Roman" w:hAnsi="Times New Roman"/>
+                <w:sz w:val="18"/>
+                <w:szCs w:val="18"/>
+                <w:lang w:val="en-US"/>
+              </w:rPr>
+              <w:t>}}</w:t>
+            </w:r>
+            <w:r>
+              <w:rPr>
+                <w:rFonts w:eastAsia="" w:cs="Times New Roman" w:ascii="Times New Roman" w:hAnsi="Times New Roman" w:eastAsiaTheme="minorEastAsia"/>
+                <w:color w:val="000000"/>
+                <w:sz w:val="18"/>
+                <w:szCs w:val="18"/>
+                <w:lang w:val="en-US"/>
+              </w:rPr>
+              <w:t>{% else %}{% endif %}</w:t>
+            </w:r>
+          </w:p>
+        </w:tc>
+        <w:tc>
+          <w:tcPr>
+            <w:tcW w:w="1416" w:type="dxa"/>
+            <w:tcBorders>
+              <w:top w:val="single" w:sz="4" w:space="0" w:color="000000"/>
+              <w:left w:val="single" w:sz="4" w:space="0" w:color="000000"/>
+              <w:bottom w:val="single" w:sz="4" w:space="0" w:color="000000"/>
+              <w:right w:val="single" w:sz="4" w:space="0" w:color="000000"/>
+              <w:insideH w:val="single" w:sz="4" w:space="0" w:color="000000"/>
+              <w:insideV w:val="single" w:sz="4" w:space="0" w:color="000000"/>
+            </w:tcBorders>
+            <w:shd w:fill="auto" w:val="clear"/>
+            <w:vAlign w:val="center"/>
+          </w:tcPr>
+          <w:p>
+            <w:pPr>
+              <w:pStyle w:val="Normal"/>
+              <w:spacing w:lineRule="auto" w:line="240" w:before="0" w:after="0"/>
+              <w:jc w:val="center"/>
+              <w:rPr>
+                <w:rFonts w:ascii="Times New Roman" w:hAnsi="Times New Roman" w:cs="Times New Roman"/>
+                <w:sz w:val="18"/>
+                <w:szCs w:val="18"/>
+                <w:highlight w:val="darkMagenta"/>
+                <w:lang w:val="en-US"/>
+              </w:rPr>
+            </w:pPr>
+            <w:r>
+              <w:rPr/>
+            </w:r>
+          </w:p>
+        </w:tc>
+        <w:tc>
+          <w:tcPr>
+            <w:tcW w:w="1702" w:type="dxa"/>
+            <w:tcBorders>
+              <w:top w:val="single" w:sz="4" w:space="0" w:color="000000"/>
+              <w:left w:val="single" w:sz="4" w:space="0" w:color="000000"/>
+              <w:bottom w:val="single" w:sz="4" w:space="0" w:color="000000"/>
+              <w:right w:val="single" w:sz="4" w:space="0" w:color="000000"/>
+              <w:insideH w:val="single" w:sz="4" w:space="0" w:color="000000"/>
+              <w:insideV w:val="single" w:sz="4" w:space="0" w:color="000000"/>
+            </w:tcBorders>
+            <w:shd w:fill="auto" w:val="clear"/>
+            <w:vAlign w:val="center"/>
+          </w:tcPr>
+          <w:p>
+            <w:pPr>
+              <w:pStyle w:val="Normal"/>
+              <w:spacing w:lineRule="auto" w:line="240" w:before="0" w:after="0"/>
+              <w:jc w:val="center"/>
+              <w:rPr>
+                <w:color w:val="auto"/>
+              </w:rPr>
+            </w:pPr>
+            <w:r>
+              <w:rPr>
+                <w:rFonts w:eastAsia="Times New Roman" w:cs="Times New Roman" w:ascii="Times New Roman" w:hAnsi="Times New Roman"/>
+                <w:color w:val="auto"/>
+                <w:sz w:val="20"/>
+                <w:szCs w:val="20"/>
+                <w:lang w:val="en-US" w:eastAsia="ru-RU"/>
+              </w:rPr>
+              <w:t>В соответствии с действующим законодательством</w:t>
+            </w:r>
+          </w:p>
+        </w:tc>
+      </w:tr>
+      <w:tr>
+        <w:trPr>
+          <w:trHeight w:val="280" w:hRule="atLeast"/>
+        </w:trPr>
+        <w:tc>
+          <w:tcPr>
+            <w:tcW w:w="701" w:type="dxa"/>
+            <w:tcBorders>
+              <w:top w:val="single" w:sz="4" w:space="0" w:color="000000"/>
+              <w:left w:val="single" w:sz="4" w:space="0" w:color="000000"/>
+              <w:bottom w:val="single" w:sz="4" w:space="0" w:color="000000"/>
+              <w:right w:val="single" w:sz="4" w:space="0" w:color="000000"/>
+              <w:insideH w:val="single" w:sz="4" w:space="0" w:color="000000"/>
+              <w:insideV w:val="single" w:sz="4" w:space="0" w:color="000000"/>
+            </w:tcBorders>
+            <w:shd w:fill="auto" w:val="clear"/>
+            <w:vAlign w:val="center"/>
+          </w:tcPr>
+          <w:p>
+            <w:pPr>
+              <w:pStyle w:val="Normal"/>
+              <w:spacing w:lineRule="auto" w:line="240" w:before="0" w:after="0"/>
+              <w:jc w:val="right"/>
+              <w:rPr>
+                <w:rFonts w:ascii="Times New Roman" w:hAnsi="Times New Roman" w:eastAsia="Times New Roman" w:cs="Times New Roman"/>
+                <w:color w:val="000000"/>
+                <w:sz w:val="20"/>
+                <w:szCs w:val="20"/>
+                <w:lang w:val="en-US" w:eastAsia="ru-RU"/>
+              </w:rPr>
+            </w:pPr>
+            <w:r>
+              <w:rPr>
+                <w:rFonts w:eastAsia="Times New Roman" w:cs="Times New Roman" w:ascii="Times New Roman" w:hAnsi="Times New Roman"/>
+                <w:color w:val="000000"/>
+                <w:sz w:val="20"/>
+                <w:szCs w:val="20"/>
+                <w:lang w:val="en-US" w:eastAsia="ru-RU"/>
+              </w:rPr>
+            </w:r>
+          </w:p>
+        </w:tc>
+        <w:tc>
+          <w:tcPr>
+            <w:tcW w:w="1986" w:type="dxa"/>
+            <w:tcBorders>
+              <w:top w:val="single" w:sz="4" w:space="0" w:color="000000"/>
+              <w:left w:val="single" w:sz="4" w:space="0" w:color="000000"/>
+              <w:bottom w:val="single" w:sz="4" w:space="0" w:color="000000"/>
+              <w:right w:val="single" w:sz="4" w:space="0" w:color="000000"/>
+              <w:insideH w:val="single" w:sz="4" w:space="0" w:color="000000"/>
+              <w:insideV w:val="single" w:sz="4" w:space="0" w:color="000000"/>
+            </w:tcBorders>
+            <w:shd w:fill="auto" w:val="clear"/>
+            <w:vAlign w:val="center"/>
+          </w:tcPr>
+          <w:p>
+            <w:pPr>
+              <w:pStyle w:val="Normal"/>
+              <w:spacing w:lineRule="auto" w:line="240" w:before="0" w:after="0"/>
+              <w:jc w:val="right"/>
+              <w:rPr>
+                <w:rFonts w:ascii="Times New Roman" w:hAnsi="Times New Roman" w:eastAsia="Times New Roman" w:cs="Times New Roman"/>
+                <w:color w:val="000000"/>
+                <w:sz w:val="20"/>
+                <w:szCs w:val="20"/>
+                <w:lang w:val="en-US" w:eastAsia="ru-RU"/>
+              </w:rPr>
+            </w:pPr>
+            <w:r>
+              <w:rPr>
+                <w:rFonts w:eastAsia="Times New Roman" w:cs="Times New Roman" w:ascii="Times New Roman" w:hAnsi="Times New Roman"/>
+                <w:color w:val="000000"/>
+                <w:sz w:val="20"/>
+                <w:szCs w:val="20"/>
+                <w:lang w:eastAsia="ru-RU"/>
+              </w:rPr>
+              <w:t>ИТОГО</w:t>
+            </w:r>
+          </w:p>
+        </w:tc>
+        <w:tc>
+          <w:tcPr>
+            <w:tcW w:w="1416" w:type="dxa"/>
+            <w:tcBorders>
+              <w:top w:val="single" w:sz="4" w:space="0" w:color="000000"/>
+              <w:left w:val="single" w:sz="4" w:space="0" w:color="000000"/>
+              <w:bottom w:val="single" w:sz="4" w:space="0" w:color="000000"/>
+              <w:right w:val="single" w:sz="4" w:space="0" w:color="000000"/>
+              <w:insideH w:val="single" w:sz="4" w:space="0" w:color="000000"/>
+              <w:insideV w:val="single" w:sz="4" w:space="0" w:color="000000"/>
+            </w:tcBorders>
+            <w:shd w:fill="auto" w:val="clear"/>
+            <w:vAlign w:val="center"/>
+          </w:tcPr>
+          <w:p>
+            <w:pPr>
+              <w:pStyle w:val="Normal"/>
+              <w:spacing w:lineRule="auto" w:line="240" w:before="0" w:after="0"/>
+              <w:jc w:val="center"/>
+              <w:rPr>
+                <w:rFonts w:ascii="Times New Roman" w:hAnsi="Times New Roman" w:eastAsia="Times New Roman" w:cs="Times New Roman"/>
+                <w:color w:val="000000"/>
+                <w:sz w:val="20"/>
+                <w:szCs w:val="20"/>
+                <w:lang w:val="en-US" w:eastAsia="ru-RU"/>
+              </w:rPr>
+            </w:pPr>
+            <w:r>
+              <w:rPr>
+                <w:rFonts w:eastAsia="Times New Roman" w:cs="Times New Roman" w:ascii="Times New Roman" w:hAnsi="Times New Roman"/>
+                <w:color w:val="000000"/>
+                <w:sz w:val="20"/>
+                <w:szCs w:val="20"/>
+                <w:lang w:val="en-US" w:eastAsia="ru-RU"/>
+              </w:rPr>
+              <w:t> </w:t>
+            </w:r>
+            <w:r>
+              <w:rPr>
+                <w:rFonts w:eastAsia="Times New Roman" w:cs="Times New Roman" w:ascii="Times New Roman" w:hAnsi="Times New Roman"/>
+                <w:color w:val="000000"/>
+                <w:sz w:val="20"/>
+                <w:szCs w:val="20"/>
+                <w:lang w:val="en-US" w:eastAsia="ru-RU"/>
+              </w:rPr>
+              <w:t>0.75</w:t>
+            </w:r>
+          </w:p>
+        </w:tc>
+        <w:tc>
+          <w:tcPr>
+            <w:tcW w:w="1418" w:type="dxa"/>
+            <w:tcBorders>
+              <w:top w:val="single" w:sz="4" w:space="0" w:color="000000"/>
+              <w:left w:val="single" w:sz="4" w:space="0" w:color="000000"/>
+              <w:bottom w:val="single" w:sz="4" w:space="0" w:color="000000"/>
+              <w:right w:val="single" w:sz="4" w:space="0" w:color="000000"/>
+              <w:insideH w:val="single" w:sz="4" w:space="0" w:color="000000"/>
+              <w:insideV w:val="single" w:sz="4" w:space="0" w:color="000000"/>
+            </w:tcBorders>
+            <w:shd w:fill="auto" w:val="clear"/>
+            <w:vAlign w:val="center"/>
+          </w:tcPr>
+          <w:p>
+            <w:pPr>
+              <w:pStyle w:val="Normal"/>
+              <w:spacing w:lineRule="auto" w:line="240" w:before="0" w:after="0"/>
+              <w:jc w:val="center"/>
+              <w:rPr>
+                <w:rFonts w:ascii="Times New Roman" w:hAnsi="Times New Roman" w:eastAsia="Times New Roman" w:cs="Times New Roman"/>
+                <w:color w:val="000000"/>
+                <w:sz w:val="20"/>
+                <w:szCs w:val="20"/>
+                <w:lang w:val="en-US" w:eastAsia="ru-RU"/>
+              </w:rPr>
+            </w:pPr>
+            <w:r>
+              <w:rPr>
+                <w:rFonts w:eastAsia="Times New Roman" w:cs="Times New Roman" w:ascii="Times New Roman" w:hAnsi="Times New Roman"/>
+                <w:color w:val="000000"/>
+                <w:sz w:val="20"/>
+                <w:szCs w:val="20"/>
+                <w:lang w:val="en-US" w:eastAsia="ru-RU"/>
+              </w:rPr>
+            </w:r>
+          </w:p>
+        </w:tc>
+        <w:tc>
+          <w:tcPr>
+            <w:tcW w:w="1277" w:type="dxa"/>
+            <w:tcBorders>
+              <w:top w:val="single" w:sz="4" w:space="0" w:color="000000"/>
+              <w:left w:val="single" w:sz="4" w:space="0" w:color="000000"/>
+              <w:bottom w:val="single" w:sz="4" w:space="0" w:color="000000"/>
+              <w:right w:val="single" w:sz="4" w:space="0" w:color="000000"/>
+              <w:insideH w:val="single" w:sz="4" w:space="0" w:color="000000"/>
+              <w:insideV w:val="single" w:sz="4" w:space="0" w:color="000000"/>
+            </w:tcBorders>
+            <w:shd w:fill="auto" w:val="clear"/>
+            <w:vAlign w:val="center"/>
+          </w:tcPr>
+          <w:p>
+            <w:pPr>
+              <w:pStyle w:val="Normal"/>
+              <w:spacing w:lineRule="auto" w:line="240" w:before="0" w:after="0"/>
+              <w:jc w:val="center"/>
+              <w:rPr>
+                <w:rFonts w:ascii="Times New Roman" w:hAnsi="Times New Roman" w:eastAsia="Times New Roman" w:cs="Times New Roman"/>
+                <w:color w:val="000000"/>
+                <w:sz w:val="20"/>
+                <w:szCs w:val="20"/>
+                <w:lang w:val="en-US" w:eastAsia="ru-RU"/>
+              </w:rPr>
+            </w:pPr>
+            <w:r>
+              <w:rPr>
+                <w:rFonts w:eastAsia="Times New Roman" w:cs="Times New Roman" w:ascii="Times New Roman" w:hAnsi="Times New Roman"/>
+                <w:color w:val="000000"/>
+                <w:sz w:val="20"/>
+                <w:szCs w:val="20"/>
+                <w:lang w:val="en-US" w:eastAsia="ru-RU"/>
+              </w:rPr>
+            </w:r>
+          </w:p>
+        </w:tc>
+        <w:tc>
+          <w:tcPr>
+            <w:tcW w:w="1134" w:type="dxa"/>
+            <w:tcBorders>
+              <w:top w:val="single" w:sz="4" w:space="0" w:color="000000"/>
+              <w:left w:val="single" w:sz="4" w:space="0" w:color="000000"/>
               <w:bottom w:val="single" w:sz="4" w:space="0" w:color="000000"/>
               <w:right w:val="single" w:sz="4" w:space="0" w:color="000000"/>
               <w:insideH w:val="single" w:sz="4" w:space="0" w:color="000000"/>
@@ -6005,6 +6900,7 @@
             <w:pPr>
               <w:pStyle w:val="Normal"/>
               <w:spacing w:lineRule="auto" w:line="240" w:before="0" w:after="0"/>
+              <w:jc w:val="right"/>
               <w:rPr>
                 <w:rFonts w:ascii="Times New Roman" w:hAnsi="Times New Roman" w:eastAsia="Times New Roman" w:cs="Times New Roman"/>
                 <w:color w:val="000000"/>
@@ -6017,27 +6913,6 @@
               <w:rPr>
                 <w:rFonts w:eastAsia="Times New Roman" w:cs="Times New Roman" w:ascii="Times New Roman" w:hAnsi="Times New Roman"/>
                 <w:color w:val="000000"/>
-                <w:sz w:val="20"/>
-                <w:szCs w:val="20"/>
-                <w:lang w:val="en-US" w:eastAsia="ru-RU"/>
-              </w:rPr>
-              <w:t>факт</w:t>
-            </w:r>
-          </w:p>
-          <w:p>
-            <w:pPr>
-              <w:pStyle w:val="Normal"/>
-              <w:spacing w:before="0" w:after="200"/>
-              <w:rPr>
-                <w:rFonts w:ascii="Times New Roman" w:hAnsi="Times New Roman" w:eastAsia="Times New Roman" w:cs="Times New Roman"/>
-                <w:sz w:val="20"/>
-                <w:szCs w:val="20"/>
-                <w:lang w:val="en-US" w:eastAsia="ru-RU"/>
-              </w:rPr>
-            </w:pPr>
-            <w:r>
-              <w:rPr>
-                <w:rFonts w:eastAsia="Times New Roman" w:cs="Times New Roman" w:ascii="Times New Roman" w:hAnsi="Times New Roman"/>
                 <w:sz w:val="20"/>
                 <w:szCs w:val="20"/>
                 <w:lang w:val="en-US" w:eastAsia="ru-RU"/>
@@ -6062,22 +6937,23 @@
             <w:pPr>
               <w:pStyle w:val="Normal"/>
               <w:spacing w:lineRule="auto" w:line="240" w:before="0" w:after="0"/>
+              <w:jc w:val="right"/>
               <w:rPr>
                 <w:rFonts w:ascii="Times New Roman" w:hAnsi="Times New Roman" w:eastAsia="Times New Roman" w:cs="Times New Roman"/>
                 <w:color w:val="000000"/>
-                <w:sz w:val="18"/>
-                <w:szCs w:val="18"/>
+                <w:sz w:val="20"/>
+                <w:szCs w:val="20"/>
                 <w:lang w:val="en-US" w:eastAsia="ru-RU"/>
               </w:rPr>
             </w:pPr>
             <w:r>
               <w:rPr>
-                <w:rFonts w:cs="Times New Roman" w:ascii="Times New Roman" w:hAnsi="Times New Roman"/>
-                <w:sz w:val="18"/>
-                <w:szCs w:val="18"/>
-                <w:highlight w:val="red"/>
-              </w:rPr>
-              <w:t>офис</w:t>
+                <w:rFonts w:eastAsia="Times New Roman" w:cs="Times New Roman" w:ascii="Times New Roman" w:hAnsi="Times New Roman"/>
+                <w:color w:val="000000"/>
+                <w:sz w:val="20"/>
+                <w:szCs w:val="20"/>
+                <w:lang w:val="en-US" w:eastAsia="ru-RU"/>
+              </w:rPr>
             </w:r>
           </w:p>
         </w:tc>
@@ -6098,23 +6974,23 @@
             <w:pPr>
               <w:pStyle w:val="Normal"/>
               <w:spacing w:lineRule="auto" w:line="240" w:before="0" w:after="0"/>
+              <w:jc w:val="right"/>
               <w:rPr>
                 <w:rFonts w:ascii="Times New Roman" w:hAnsi="Times New Roman" w:eastAsia="Times New Roman" w:cs="Times New Roman"/>
                 <w:color w:val="000000"/>
-                <w:sz w:val="18"/>
-                <w:szCs w:val="18"/>
+                <w:sz w:val="20"/>
+                <w:szCs w:val="20"/>
                 <w:lang w:val="en-US" w:eastAsia="ru-RU"/>
               </w:rPr>
             </w:pPr>
             <w:r>
               <w:rPr>
-                <w:rFonts w:cs="Times New Roman" w:ascii="Times New Roman" w:hAnsi="Times New Roman"/>
-                <w:sz w:val="18"/>
-                <w:szCs w:val="18"/>
-                <w:highlight w:val="darkMagenta"/>
-                <w:lang w:val="en-US"/>
-              </w:rPr>
-              <w:t>1 м2 общей площади</w:t>
+                <w:rFonts w:eastAsia="Times New Roman" w:cs="Times New Roman" w:ascii="Times New Roman" w:hAnsi="Times New Roman"/>
+                <w:color w:val="000000"/>
+                <w:sz w:val="20"/>
+                <w:szCs w:val="20"/>
+                <w:lang w:val="en-US" w:eastAsia="ru-RU"/>
+              </w:rPr>
             </w:r>
           </w:p>
         </w:tc>
@@ -6135,320 +7011,6 @@
             <w:pPr>
               <w:pStyle w:val="Normal"/>
               <w:spacing w:lineRule="auto" w:line="240" w:before="0" w:after="0"/>
-              <w:rPr>
-                <w:rFonts w:ascii="Times New Roman" w:hAnsi="Times New Roman" w:eastAsia="Times New Roman" w:cs="Times New Roman"/>
-                <w:color w:val="000000"/>
-                <w:sz w:val="18"/>
-                <w:szCs w:val="18"/>
-                <w:lang w:val="en-US" w:eastAsia="ru-RU"/>
-              </w:rPr>
-            </w:pPr>
-            <w:r>
-              <w:rPr>
-                <w:rFonts w:cs="Times New Roman" w:ascii="Times New Roman" w:hAnsi="Times New Roman"/>
-                <w:sz w:val="18"/>
-                <w:szCs w:val="18"/>
-                <w:lang w:val="en-US"/>
-              </w:rPr>
-              <w:t>0</w:t>
-            </w:r>
-          </w:p>
-        </w:tc>
-        <w:tc>
-          <w:tcPr>
-            <w:tcW w:w="1417" w:type="dxa"/>
-            <w:tcBorders>
-              <w:top w:val="single" w:sz="4" w:space="0" w:color="000000"/>
-              <w:left w:val="single" w:sz="4" w:space="0" w:color="000000"/>
-              <w:bottom w:val="single" w:sz="4" w:space="0" w:color="000000"/>
-              <w:right w:val="single" w:sz="4" w:space="0" w:color="000000"/>
-              <w:insideH w:val="single" w:sz="4" w:space="0" w:color="000000"/>
-              <w:insideV w:val="single" w:sz="4" w:space="0" w:color="000000"/>
-            </w:tcBorders>
-            <w:shd w:fill="auto" w:val="clear"/>
-          </w:tcPr>
-          <w:p>
-            <w:pPr>
-              <w:pStyle w:val="Normal"/>
-              <w:spacing w:lineRule="auto" w:line="240" w:before="0" w:after="0"/>
-              <w:rPr>
-                <w:rFonts w:ascii="Times New Roman" w:hAnsi="Times New Roman" w:eastAsia="Times New Roman" w:cs="Times New Roman"/>
-                <w:color w:val="000000"/>
-                <w:sz w:val="18"/>
-                <w:szCs w:val="18"/>
-                <w:lang w:val="en-US" w:eastAsia="ru-RU"/>
-              </w:rPr>
-            </w:pPr>
-            <w:r>
-              <w:rPr>
-                <w:rFonts w:cs="Times New Roman" w:ascii="Times New Roman" w:hAnsi="Times New Roman"/>
-                <w:sz w:val="18"/>
-                <w:szCs w:val="18"/>
-                <w:highlight w:val="darkMagenta"/>
-                <w:lang w:val="en-US"/>
-              </w:rPr>
-              <w:t>0.75 металл</w:t>
-            </w:r>
-          </w:p>
-        </w:tc>
-        <w:tc>
-          <w:tcPr>
-            <w:tcW w:w="1700" w:type="dxa"/>
-            <w:tcBorders>
-              <w:top w:val="single" w:sz="4" w:space="0" w:color="000000"/>
-              <w:left w:val="single" w:sz="4" w:space="0" w:color="000000"/>
-              <w:bottom w:val="single" w:sz="4" w:space="0" w:color="000000"/>
-              <w:right w:val="single" w:sz="4" w:space="0" w:color="000000"/>
-              <w:insideH w:val="single" w:sz="4" w:space="0" w:color="000000"/>
-              <w:insideV w:val="single" w:sz="4" w:space="0" w:color="000000"/>
-            </w:tcBorders>
-            <w:shd w:fill="auto" w:val="clear"/>
-            <w:vAlign w:val="center"/>
-          </w:tcPr>
-          <w:p>
-            <w:pPr>
-              <w:pStyle w:val="Normal"/>
-              <w:spacing w:lineRule="auto" w:line="240" w:before="0" w:after="0"/>
-              <w:rPr>
-                <w:rFonts w:ascii="Times New Roman" w:hAnsi="Times New Roman" w:eastAsia="Times New Roman" w:cs="Times New Roman"/>
-                <w:color w:val="000000"/>
-                <w:sz w:val="20"/>
-                <w:szCs w:val="20"/>
-                <w:lang w:val="en-US" w:eastAsia="ru-RU"/>
-              </w:rPr>
-            </w:pPr>
-            <w:r>
-              <w:rPr>
-                <w:rFonts w:eastAsia="Times New Roman" w:cs="Times New Roman" w:ascii="Times New Roman" w:hAnsi="Times New Roman"/>
-                <w:color w:val="000000"/>
-                <w:sz w:val="20"/>
-                <w:szCs w:val="20"/>
-                <w:highlight w:val="darkMagenta"/>
-                <w:lang w:val="en-US" w:eastAsia="ru-RU"/>
-              </w:rPr>
-              <w:t>10</w:t>
-            </w:r>
-          </w:p>
-        </w:tc>
-      </w:tr>
-      <w:tr>
-        <w:trPr>
-          <w:trHeight w:val="280" w:hRule="atLeast"/>
-        </w:trPr>
-        <w:tc>
-          <w:tcPr>
-            <w:tcW w:w="702" w:type="dxa"/>
-            <w:tcBorders>
-              <w:top w:val="single" w:sz="4" w:space="0" w:color="000000"/>
-              <w:left w:val="single" w:sz="4" w:space="0" w:color="000000"/>
-              <w:bottom w:val="single" w:sz="4" w:space="0" w:color="000000"/>
-              <w:right w:val="single" w:sz="4" w:space="0" w:color="000000"/>
-              <w:insideH w:val="single" w:sz="4" w:space="0" w:color="000000"/>
-              <w:insideV w:val="single" w:sz="4" w:space="0" w:color="000000"/>
-            </w:tcBorders>
-            <w:shd w:fill="auto" w:val="clear"/>
-            <w:vAlign w:val="center"/>
-          </w:tcPr>
-          <w:p>
-            <w:pPr>
-              <w:pStyle w:val="Normal"/>
-              <w:spacing w:lineRule="auto" w:line="240" w:before="0" w:after="0"/>
-              <w:jc w:val="right"/>
-              <w:rPr>
-                <w:rFonts w:ascii="Times New Roman" w:hAnsi="Times New Roman" w:eastAsia="Times New Roman" w:cs="Times New Roman"/>
-                <w:color w:val="000000"/>
-                <w:sz w:val="20"/>
-                <w:szCs w:val="20"/>
-                <w:lang w:val="en-US" w:eastAsia="ru-RU"/>
-              </w:rPr>
-            </w:pPr>
-            <w:r>
-              <w:rPr>
-                <w:rFonts w:eastAsia="Times New Roman" w:cs="Times New Roman" w:ascii="Times New Roman" w:hAnsi="Times New Roman"/>
-                <w:color w:val="000000"/>
-                <w:sz w:val="20"/>
-                <w:szCs w:val="20"/>
-                <w:lang w:val="en-US" w:eastAsia="ru-RU"/>
-              </w:rPr>
-            </w:r>
-          </w:p>
-        </w:tc>
-        <w:tc>
-          <w:tcPr>
-            <w:tcW w:w="1986" w:type="dxa"/>
-            <w:tcBorders>
-              <w:top w:val="single" w:sz="4" w:space="0" w:color="000000"/>
-              <w:bottom w:val="single" w:sz="4" w:space="0" w:color="000000"/>
-              <w:right w:val="single" w:sz="4" w:space="0" w:color="000000"/>
-              <w:insideH w:val="single" w:sz="4" w:space="0" w:color="000000"/>
-              <w:insideV w:val="single" w:sz="4" w:space="0" w:color="000000"/>
-            </w:tcBorders>
-            <w:shd w:fill="auto" w:val="clear"/>
-            <w:vAlign w:val="center"/>
-          </w:tcPr>
-          <w:p>
-            <w:pPr>
-              <w:pStyle w:val="Normal"/>
-              <w:spacing w:lineRule="auto" w:line="240" w:before="0" w:after="0"/>
-              <w:jc w:val="right"/>
-              <w:rPr>
-                <w:rFonts w:ascii="Times New Roman" w:hAnsi="Times New Roman" w:eastAsia="Times New Roman" w:cs="Times New Roman"/>
-                <w:color w:val="000000"/>
-                <w:sz w:val="20"/>
-                <w:szCs w:val="20"/>
-                <w:lang w:val="en-US" w:eastAsia="ru-RU"/>
-              </w:rPr>
-            </w:pPr>
-            <w:r>
-              <w:rPr>
-                <w:rFonts w:eastAsia="Times New Roman" w:cs="Times New Roman" w:ascii="Times New Roman" w:hAnsi="Times New Roman"/>
-                <w:color w:val="000000"/>
-                <w:sz w:val="20"/>
-                <w:szCs w:val="20"/>
-                <w:lang w:eastAsia="ru-RU"/>
-              </w:rPr>
-              <w:t>ИТОГО</w:t>
-            </w:r>
-          </w:p>
-        </w:tc>
-        <w:tc>
-          <w:tcPr>
-            <w:tcW w:w="1416" w:type="dxa"/>
-            <w:tcBorders>
-              <w:top w:val="single" w:sz="4" w:space="0" w:color="000000"/>
-              <w:bottom w:val="single" w:sz="4" w:space="0" w:color="000000"/>
-              <w:right w:val="single" w:sz="4" w:space="0" w:color="000000"/>
-              <w:insideH w:val="single" w:sz="4" w:space="0" w:color="000000"/>
-              <w:insideV w:val="single" w:sz="4" w:space="0" w:color="000000"/>
-            </w:tcBorders>
-            <w:shd w:fill="auto" w:val="clear"/>
-            <w:vAlign w:val="center"/>
-          </w:tcPr>
-          <w:p>
-            <w:pPr>
-              <w:pStyle w:val="Normal"/>
-              <w:spacing w:lineRule="auto" w:line="240" w:before="0" w:after="0"/>
-              <w:jc w:val="center"/>
-              <w:rPr>
-                <w:rFonts w:ascii="Times New Roman" w:hAnsi="Times New Roman" w:eastAsia="Times New Roman" w:cs="Times New Roman"/>
-                <w:color w:val="000000"/>
-                <w:sz w:val="20"/>
-                <w:szCs w:val="20"/>
-                <w:lang w:val="en-US" w:eastAsia="ru-RU"/>
-              </w:rPr>
-            </w:pPr>
-            <w:r>
-              <w:rPr>
-                <w:rFonts w:eastAsia="Times New Roman" w:cs="Times New Roman" w:ascii="Times New Roman" w:hAnsi="Times New Roman"/>
-                <w:color w:val="000000"/>
-                <w:sz w:val="20"/>
-                <w:szCs w:val="20"/>
-                <w:lang w:val="en-US" w:eastAsia="ru-RU"/>
-              </w:rPr>
-              <w:t> </w:t>
-            </w:r>
-            <w:r>
-              <w:rPr>
-                <w:rFonts w:eastAsia="Times New Roman" w:cs="Times New Roman" w:ascii="Times New Roman" w:hAnsi="Times New Roman"/>
-                <w:color w:val="000000"/>
-                <w:sz w:val="20"/>
-                <w:szCs w:val="20"/>
-                <w:lang w:val="en-US" w:eastAsia="ru-RU"/>
-              </w:rPr>
-              <w:t>0.75</w:t>
-            </w:r>
-          </w:p>
-        </w:tc>
-        <w:tc>
-          <w:tcPr>
-            <w:tcW w:w="1418" w:type="dxa"/>
-            <w:tcBorders>
-              <w:top w:val="single" w:sz="4" w:space="0" w:color="000000"/>
-              <w:bottom w:val="single" w:sz="4" w:space="0" w:color="000000"/>
-              <w:right w:val="single" w:sz="4" w:space="0" w:color="000000"/>
-              <w:insideH w:val="single" w:sz="4" w:space="0" w:color="000000"/>
-              <w:insideV w:val="single" w:sz="4" w:space="0" w:color="000000"/>
-            </w:tcBorders>
-            <w:shd w:fill="auto" w:val="clear"/>
-            <w:vAlign w:val="center"/>
-          </w:tcPr>
-          <w:p>
-            <w:pPr>
-              <w:pStyle w:val="Normal"/>
-              <w:spacing w:lineRule="auto" w:line="240" w:before="0" w:after="0"/>
-              <w:jc w:val="center"/>
-              <w:rPr>
-                <w:rFonts w:ascii="Times New Roman" w:hAnsi="Times New Roman" w:eastAsia="Times New Roman" w:cs="Times New Roman"/>
-                <w:color w:val="000000"/>
-                <w:sz w:val="20"/>
-                <w:szCs w:val="20"/>
-                <w:lang w:val="en-US" w:eastAsia="ru-RU"/>
-              </w:rPr>
-            </w:pPr>
-            <w:r>
-              <w:rPr>
-                <w:rFonts w:eastAsia="Times New Roman" w:cs="Times New Roman" w:ascii="Times New Roman" w:hAnsi="Times New Roman"/>
-                <w:color w:val="000000"/>
-                <w:sz w:val="20"/>
-                <w:szCs w:val="20"/>
-                <w:lang w:val="en-US" w:eastAsia="ru-RU"/>
-              </w:rPr>
-            </w:r>
-          </w:p>
-        </w:tc>
-        <w:tc>
-          <w:tcPr>
-            <w:tcW w:w="1277" w:type="dxa"/>
-            <w:tcBorders>
-              <w:top w:val="single" w:sz="4" w:space="0" w:color="000000"/>
-              <w:bottom w:val="single" w:sz="4" w:space="0" w:color="000000"/>
-              <w:right w:val="single" w:sz="4" w:space="0" w:color="000000"/>
-              <w:insideH w:val="single" w:sz="4" w:space="0" w:color="000000"/>
-              <w:insideV w:val="single" w:sz="4" w:space="0" w:color="000000"/>
-            </w:tcBorders>
-            <w:shd w:fill="auto" w:val="clear"/>
-            <w:vAlign w:val="center"/>
-          </w:tcPr>
-          <w:p>
-            <w:pPr>
-              <w:pStyle w:val="Normal"/>
-              <w:spacing w:lineRule="auto" w:line="240" w:before="0" w:after="0"/>
-              <w:jc w:val="center"/>
-              <w:rPr>
-                <w:rFonts w:ascii="Times New Roman" w:hAnsi="Times New Roman" w:eastAsia="Times New Roman" w:cs="Times New Roman"/>
-                <w:color w:val="000000"/>
-                <w:sz w:val="20"/>
-                <w:szCs w:val="20"/>
-                <w:lang w:val="en-US" w:eastAsia="ru-RU"/>
-              </w:rPr>
-            </w:pPr>
-            <w:r>
-              <w:rPr>
-                <w:rFonts w:eastAsia="Times New Roman" w:cs="Times New Roman" w:ascii="Times New Roman" w:hAnsi="Times New Roman"/>
-                <w:color w:val="000000"/>
-                <w:sz w:val="20"/>
-                <w:szCs w:val="20"/>
-                <w:lang w:val="en-US" w:eastAsia="ru-RU"/>
-              </w:rPr>
-            </w:r>
-          </w:p>
-        </w:tc>
-        <w:tc>
-          <w:tcPr>
-            <w:tcW w:w="1134" w:type="dxa"/>
-            <w:tcBorders>
-              <w:top w:val="single" w:sz="4" w:space="0" w:color="000000"/>
-              <w:bottom w:val="single" w:sz="4" w:space="0" w:color="000000"/>
-              <w:right w:val="single" w:sz="4" w:space="0" w:color="000000"/>
-              <w:insideH w:val="single" w:sz="4" w:space="0" w:color="000000"/>
-              <w:insideV w:val="single" w:sz="4" w:space="0" w:color="000000"/>
-            </w:tcBorders>
-            <w:shd w:fill="auto" w:val="clear"/>
-          </w:tcPr>
-          <w:p>
-            <w:pPr>
-              <w:pStyle w:val="Normal"/>
-              <w:spacing w:lineRule="auto" w:line="240" w:before="0" w:after="0"/>
               <w:jc w:val="right"/>
               <w:rPr>
                 <w:rFonts w:ascii="Times New Roman" w:hAnsi="Times New Roman" w:eastAsia="Times New Roman" w:cs="Times New Roman"/>
@@ -6508,118 +7070,7 @@
         </w:tc>
         <w:tc>
           <w:tcPr>
-            <w:tcW w:w="1418" w:type="dxa"/>
-            <w:tcBorders>
-              <w:top w:val="single" w:sz="4" w:space="0" w:color="000000"/>
-              <w:left w:val="single" w:sz="4" w:space="0" w:color="000000"/>
-              <w:bottom w:val="single" w:sz="4" w:space="0" w:color="000000"/>
-              <w:right w:val="single" w:sz="4" w:space="0" w:color="000000"/>
-              <w:insideH w:val="single" w:sz="4" w:space="0" w:color="000000"/>
-              <w:insideV w:val="single" w:sz="4" w:space="0" w:color="000000"/>
-            </w:tcBorders>
-            <w:shd w:fill="auto" w:val="clear"/>
-          </w:tcPr>
-          <w:p>
-            <w:pPr>
-              <w:pStyle w:val="Normal"/>
-              <w:spacing w:lineRule="auto" w:line="240" w:before="0" w:after="0"/>
-              <w:jc w:val="right"/>
-              <w:rPr>
-                <w:rFonts w:ascii="Times New Roman" w:hAnsi="Times New Roman" w:eastAsia="Times New Roman" w:cs="Times New Roman"/>
-                <w:color w:val="000000"/>
-                <w:sz w:val="20"/>
-                <w:szCs w:val="20"/>
-                <w:lang w:val="en-US" w:eastAsia="ru-RU"/>
-              </w:rPr>
-            </w:pPr>
-            <w:r>
-              <w:rPr>
-                <w:rFonts w:eastAsia="Times New Roman" w:cs="Times New Roman" w:ascii="Times New Roman" w:hAnsi="Times New Roman"/>
-                <w:color w:val="000000"/>
-                <w:sz w:val="20"/>
-                <w:szCs w:val="20"/>
-                <w:lang w:val="en-US" w:eastAsia="ru-RU"/>
-              </w:rPr>
-            </w:r>
-          </w:p>
-        </w:tc>
-        <w:tc>
-          <w:tcPr>
-            <w:tcW w:w="1134" w:type="dxa"/>
-            <w:tcBorders>
-              <w:top w:val="single" w:sz="4" w:space="0" w:color="000000"/>
-              <w:left w:val="single" w:sz="4" w:space="0" w:color="000000"/>
-              <w:bottom w:val="single" w:sz="4" w:space="0" w:color="000000"/>
-              <w:right w:val="single" w:sz="4" w:space="0" w:color="000000"/>
-              <w:insideH w:val="single" w:sz="4" w:space="0" w:color="000000"/>
-              <w:insideV w:val="single" w:sz="4" w:space="0" w:color="000000"/>
-            </w:tcBorders>
-            <w:shd w:fill="auto" w:val="clear"/>
-          </w:tcPr>
-          <w:p>
-            <w:pPr>
-              <w:pStyle w:val="Normal"/>
-              <w:spacing w:lineRule="auto" w:line="240" w:before="0" w:after="0"/>
-              <w:jc w:val="right"/>
-              <w:rPr>
-                <w:rFonts w:ascii="Times New Roman" w:hAnsi="Times New Roman" w:eastAsia="Times New Roman" w:cs="Times New Roman"/>
-                <w:color w:val="000000"/>
-                <w:sz w:val="20"/>
-                <w:szCs w:val="20"/>
-                <w:lang w:val="en-US" w:eastAsia="ru-RU"/>
-              </w:rPr>
-            </w:pPr>
-            <w:r>
-              <w:rPr>
-                <w:rFonts w:eastAsia="Times New Roman" w:cs="Times New Roman" w:ascii="Times New Roman" w:hAnsi="Times New Roman"/>
-                <w:color w:val="000000"/>
-                <w:sz w:val="20"/>
-                <w:szCs w:val="20"/>
-                <w:lang w:val="en-US" w:eastAsia="ru-RU"/>
-              </w:rPr>
-            </w:r>
-          </w:p>
-        </w:tc>
-        <w:tc>
-          <w:tcPr>
-            <w:tcW w:w="1417" w:type="dxa"/>
-            <w:tcBorders>
-              <w:top w:val="single" w:sz="4" w:space="0" w:color="000000"/>
-              <w:left w:val="single" w:sz="4" w:space="0" w:color="000000"/>
-              <w:bottom w:val="single" w:sz="4" w:space="0" w:color="000000"/>
-              <w:right w:val="single" w:sz="4" w:space="0" w:color="000000"/>
-              <w:insideH w:val="single" w:sz="4" w:space="0" w:color="000000"/>
-              <w:insideV w:val="single" w:sz="4" w:space="0" w:color="000000"/>
-            </w:tcBorders>
-            <w:shd w:fill="auto" w:val="clear"/>
-          </w:tcPr>
-          <w:p>
-            <w:pPr>
-              <w:pStyle w:val="Normal"/>
-              <w:spacing w:lineRule="auto" w:line="240" w:before="0" w:after="0"/>
-              <w:jc w:val="right"/>
-              <w:rPr>
-                <w:rFonts w:ascii="Times New Roman" w:hAnsi="Times New Roman" w:eastAsia="Times New Roman" w:cs="Times New Roman"/>
-                <w:color w:val="000000"/>
-                <w:sz w:val="20"/>
-                <w:szCs w:val="20"/>
-                <w:lang w:val="en-US" w:eastAsia="ru-RU"/>
-              </w:rPr>
-            </w:pPr>
-            <w:r>
-              <w:rPr>
-                <w:rFonts w:eastAsia="Times New Roman" w:cs="Times New Roman" w:ascii="Times New Roman" w:hAnsi="Times New Roman"/>
-                <w:color w:val="000000"/>
-                <w:sz w:val="20"/>
-                <w:szCs w:val="20"/>
-                <w:lang w:val="en-US" w:eastAsia="ru-RU"/>
-              </w:rPr>
-            </w:r>
-          </w:p>
-        </w:tc>
-        <w:tc>
-          <w:tcPr>
-            <w:tcW w:w="1700" w:type="dxa"/>
+            <w:tcW w:w="1702" w:type="dxa"/>
             <w:tcBorders>
               <w:top w:val="single" w:sz="4" w:space="0" w:color="000000"/>
               <w:left w:val="single" w:sz="4" w:space="0" w:color="000000"/>
@@ -6697,7 +7148,7 @@
         <w:pStyle w:val="ConsPlusNormal"/>
         <w:numPr>
           <w:ilvl w:val="0"/>
-          <w:numId w:val="3"/>
+          <w:numId w:val="2"/>
         </w:numPr>
         <w:spacing w:lineRule="exact" w:line="200" w:before="0" w:after="0"/>
         <w:contextualSpacing/>
@@ -6717,7 +7168,7 @@
         <w:pStyle w:val="ConsPlusNormal"/>
         <w:numPr>
           <w:ilvl w:val="0"/>
-          <w:numId w:val="3"/>
+          <w:numId w:val="2"/>
         </w:numPr>
         <w:spacing w:lineRule="exact" w:line="200" w:before="0" w:after="0"/>
         <w:contextualSpacing/>
@@ -6775,7 +7226,7 @@
         <w:pStyle w:val="ConsPlusNormal"/>
         <w:numPr>
           <w:ilvl w:val="0"/>
-          <w:numId w:val="3"/>
+          <w:numId w:val="2"/>
         </w:numPr>
         <w:spacing w:lineRule="exact" w:line="200" w:before="0" w:after="0"/>
         <w:contextualSpacing/>
@@ -6788,6 +7239,58 @@
           <w:rFonts w:cs="Times New Roman" w:ascii="Times New Roman" w:hAnsi="Times New Roman"/>
         </w:rPr>
         <w:t>Нарочно в отделение абонентской службы</w:t>
+      </w:r>
+    </w:p>
+    <w:p>
+      <w:pPr>
+        <w:pStyle w:val="ConsPlusNormal"/>
+        <w:numPr>
+          <w:ilvl w:val="0"/>
+          <w:numId w:val="2"/>
+        </w:numPr>
+        <w:spacing w:lineRule="exact" w:line="200" w:before="0" w:after="0"/>
+        <w:contextualSpacing/>
+        <w:rPr>
+          <w:rFonts w:ascii="Times New Roman" w:hAnsi="Times New Roman" w:cs="Times New Roman"/>
+        </w:rPr>
+      </w:pPr>
+      <w:r>
+        <w:rPr>
+          <w:rFonts w:cs="Times New Roman" w:ascii="Times New Roman" w:hAnsi="Times New Roman"/>
+        </w:rPr>
+        <w:t>Через личный кабинет Потребителя на официальном сайте регионального оператора.</w:t>
+      </w:r>
+    </w:p>
+    <w:p>
+      <w:pPr>
+        <w:pStyle w:val="ConsPlusNormal"/>
+        <w:spacing w:lineRule="exact" w:line="200" w:before="0" w:after="0"/>
+        <w:ind w:left="720" w:hanging="0"/>
+        <w:contextualSpacing/>
+        <w:rPr>
+          <w:rFonts w:ascii="Times New Roman" w:hAnsi="Times New Roman" w:cs="Times New Roman"/>
+        </w:rPr>
+      </w:pPr>
+      <w:r>
+        <w:rPr>
+          <w:rFonts w:cs="Times New Roman" w:ascii="Times New Roman" w:hAnsi="Times New Roman"/>
+        </w:rPr>
+      </w:r>
+    </w:p>
+    <w:p>
+      <w:pPr>
+        <w:pStyle w:val="ConsPlusNormal"/>
+        <w:spacing w:lineRule="exact" w:line="200" w:before="0" w:after="0"/>
+        <w:contextualSpacing/>
+        <w:rPr>
+          <w:rFonts w:ascii="Times New Roman" w:hAnsi="Times New Roman" w:cs="Times New Roman"/>
+        </w:rPr>
+      </w:pPr>
+      <w:r>
+        <w:rPr>
+          <w:rFonts w:cs="Times New Roman" w:ascii="Times New Roman" w:hAnsi="Times New Roman"/>
+        </w:rPr>
+        <w:t>В заявке указывается:</w:t>
       </w:r>
     </w:p>
     <w:p>
@@ -6807,39 +7310,7 @@
         <w:rPr>
           <w:rFonts w:cs="Times New Roman" w:ascii="Times New Roman" w:hAnsi="Times New Roman"/>
         </w:rPr>
-        <w:t>Через личный кабинет Потребителя на официальном сайте регионального оператора.</w:t>
-      </w:r>
-    </w:p>
-    <w:p>
-      <w:pPr>
-        <w:pStyle w:val="ConsPlusNormal"/>
-        <w:spacing w:lineRule="exact" w:line="200" w:before="0" w:after="0"/>
-        <w:ind w:left="720" w:hanging="0"/>
-        <w:contextualSpacing/>
-        <w:rPr>
-          <w:rFonts w:ascii="Times New Roman" w:hAnsi="Times New Roman" w:cs="Times New Roman"/>
-        </w:rPr>
-      </w:pPr>
-      <w:r>
-        <w:rPr>
-          <w:rFonts w:cs="Times New Roman" w:ascii="Times New Roman" w:hAnsi="Times New Roman"/>
-        </w:rPr>
-      </w:r>
-    </w:p>
-    <w:p>
-      <w:pPr>
-        <w:pStyle w:val="ConsPlusNormal"/>
-        <w:spacing w:lineRule="exact" w:line="200" w:before="0" w:after="0"/>
-        <w:contextualSpacing/>
-        <w:rPr>
-          <w:rFonts w:ascii="Times New Roman" w:hAnsi="Times New Roman" w:cs="Times New Roman"/>
-        </w:rPr>
-      </w:pPr>
-      <w:r>
-        <w:rPr>
-          <w:rFonts w:cs="Times New Roman" w:ascii="Times New Roman" w:hAnsi="Times New Roman"/>
-        </w:rPr>
-        <w:t>В заявке указывается:</w:t>
+        <w:t>Номер договора с Потребителем</w:t>
       </w:r>
     </w:p>
     <w:p>
@@ -6847,7 +7318,7 @@
         <w:pStyle w:val="ConsPlusNormal"/>
         <w:numPr>
           <w:ilvl w:val="0"/>
-          <w:numId w:val="4"/>
+          <w:numId w:val="3"/>
         </w:numPr>
         <w:spacing w:lineRule="exact" w:line="200" w:before="0" w:after="0"/>
         <w:contextualSpacing/>
@@ -6859,7 +7330,7 @@
         <w:rPr>
           <w:rFonts w:cs="Times New Roman" w:ascii="Times New Roman" w:hAnsi="Times New Roman"/>
         </w:rPr>
-        <w:t>Номер договора с Потребителем</w:t>
+        <w:t>Адрес места накопления ТКО</w:t>
       </w:r>
     </w:p>
     <w:p>
@@ -6867,27 +7338,7 @@
         <w:pStyle w:val="ConsPlusNormal"/>
         <w:numPr>
           <w:ilvl w:val="0"/>
-          <w:numId w:val="4"/>
-        </w:numPr>
-        <w:spacing w:lineRule="exact" w:line="200" w:before="0" w:after="0"/>
-        <w:contextualSpacing/>
-        <w:rPr>
-          <w:rFonts w:ascii="Times New Roman" w:hAnsi="Times New Roman" w:cs="Times New Roman"/>
-        </w:rPr>
-      </w:pPr>
-      <w:r>
-        <w:rPr>
-          <w:rFonts w:cs="Times New Roman" w:ascii="Times New Roman" w:hAnsi="Times New Roman"/>
-        </w:rPr>
-        <w:t>Адрес места накопления ТКО</w:t>
-      </w:r>
-    </w:p>
-    <w:p>
-      <w:pPr>
-        <w:pStyle w:val="ConsPlusNormal"/>
-        <w:numPr>
-          <w:ilvl w:val="0"/>
-          <w:numId w:val="4"/>
+          <w:numId w:val="3"/>
         </w:numPr>
         <w:spacing w:lineRule="exact" w:line="200" w:before="0" w:after="0"/>
         <w:contextualSpacing/>
@@ -6917,7 +7368,7 @@
         <w:pStyle w:val="ConsPlusNormal"/>
         <w:numPr>
           <w:ilvl w:val="0"/>
-          <w:numId w:val="4"/>
+          <w:numId w:val="3"/>
         </w:numPr>
         <w:spacing w:lineRule="exact" w:line="200" w:before="0" w:after="0"/>
         <w:contextualSpacing/>
@@ -7078,7 +7529,7 @@
       <w:r>
         <w:rPr/>
         <w:drawing>
-          <wp:inline distT="0" distB="0" distL="114935" distR="114935">
+          <wp:inline distT="0" distB="0" distL="0" distR="0">
             <wp:extent cx="4319905" cy="4319905"/>
             <wp:effectExtent l="0" t="0" r="0" b="0"/>
             <wp:docPr id="1" name="Изображение1" descr=""/>
@@ -7178,21 +7629,21 @@
         <w:tblInd w:w="0" w:type="dxa"/>
         <w:tblCellMar>
           <w:top w:w="0" w:type="dxa"/>
-          <w:left w:w="108" w:type="dxa"/>
+          <w:left w:w="123" w:type="dxa"/>
           <w:bottom w:w="0" w:type="dxa"/>
           <w:right w:w="108" w:type="dxa"/>
         </w:tblCellMar>
         <w:tblLook w:noVBand="1" w:val="04a0" w:noHBand="0" w:lastColumn="0" w:firstColumn="1" w:lastRow="0" w:firstRow="1"/>
       </w:tblPr>
       <w:tblGrid>
-        <w:gridCol w:w="5239"/>
-        <w:gridCol w:w="5238"/>
+        <w:gridCol w:w="5241"/>
+        <w:gridCol w:w="5236"/>
       </w:tblGrid>
       <w:tr>
         <w:trPr/>
         <w:tc>
           <w:tcPr>
-            <w:tcW w:w="5239" w:type="dxa"/>
+            <w:tcW w:w="5241" w:type="dxa"/>
             <w:tcBorders>
               <w:top w:val="nil"/>
               <w:left w:val="nil"/>
@@ -7337,7 +7788,7 @@
         </w:tc>
         <w:tc>
           <w:tcPr>
-            <w:tcW w:w="5238" w:type="dxa"/>
+            <w:tcW w:w="5236" w:type="dxa"/>
             <w:tcBorders>
               <w:top w:val="nil"/>
               <w:left w:val="nil"/>
@@ -7438,13 +7889,39 @@
             </w:r>
             <w:r>
               <w:rPr>
-                <w:rFonts w:cs="Times New Roman" w:ascii="Times New Roman" w:hAnsi="Times New Roman" w:eastAsiaTheme="minorEastAsia"/>
+                <w:rFonts w:eastAsia="" w:cs="Times New Roman" w:ascii="Times New Roman" w:hAnsi="Times New Roman" w:eastAsiaTheme="minorEastAsia"/>
+                <w:color w:val="000000"/>
+                <w:lang w:val="en-US"/>
+              </w:rPr>
+              <w:t xml:space="preserve">{% if </w:t>
+            </w:r>
+            <w:r>
+              <w:rPr>
+                <w:rFonts w:eastAsia="" w:cs="Times New Roman" w:ascii="Times New Roman" w:hAnsi="Times New Roman" w:eastAsiaTheme="minorEastAsia"/>
                 <w:b w:val="false"/>
                 <w:bCs w:val="false"/>
                 <w:color w:val="000000"/>
                 <w:lang w:val="en-US"/>
               </w:rPr>
-              <w:t>{{ consumer.director_name }}</w:t>
+              <w:t>consumer. director_name</w:t>
+            </w:r>
+            <w:r>
+              <w:rPr>
+                <w:rFonts w:eastAsia="" w:cs="Times New Roman" w:ascii="Times New Roman" w:hAnsi="Times New Roman" w:eastAsiaTheme="minorEastAsia"/>
+                <w:color w:val="000000"/>
+                <w:lang w:val="en-US"/>
+              </w:rPr>
+              <w:t xml:space="preserve"> %}</w:t>
+            </w:r>
+            <w:r>
+              <w:rPr>
+                <w:rFonts w:eastAsia="" w:cs="Times New Roman" w:ascii="Times New Roman" w:hAnsi="Times New Roman" w:eastAsiaTheme="minorEastAsia"/>
+                <w:b w:val="false"/>
+                <w:bCs w:val="false"/>
+                <w:color w:val="000000"/>
+                <w:lang w:val="en-US"/>
+              </w:rPr>
+              <w:t>{{ consumer.director_name }}{% else %}__________________{% endif %}</w:t>
             </w:r>
           </w:p>
           <w:p>
@@ -7518,7 +7995,7 @@
         <w:docPartGallery w:val="Page Numbers (Bottom of Page)"/>
         <w:docPartUnique w:val="true"/>
       </w:docPartObj>
-      <w:id w:val="244581336"/>
+      <w:id w:val="573145625"/>
     </w:sdtPr>
     <w:sdtContent>
       <w:p>
@@ -7541,7 +8018,7 @@
         </w:r>
         <w:r>
           <w:rPr/>
-          <w:t>5</w:t>
+          <w:t>4</w:t>
         </w:r>
         <w:r>
           <w:rPr/>
@@ -7570,59 +8047,7 @@
         <w:docPartGallery w:val="Page Numbers (Bottom of Page)"/>
         <w:docPartUnique w:val="true"/>
       </w:docPartObj>
-      <w:id w:val="1602694224"/>
-    </w:sdtPr>
-    <w:sdtContent>
-      <w:p>
-        <w:pPr>
-          <w:pStyle w:val="Style22"/>
-          <w:jc w:val="right"/>
-          <w:rPr/>
-        </w:pPr>
-        <w:r>
-          <w:rPr/>
-          <w:fldChar w:fldCharType="begin"/>
-        </w:r>
-        <w:r>
-          <w:rPr/>
-          <w:instrText> PAGE </w:instrText>
-        </w:r>
-        <w:r>
-          <w:rPr/>
-          <w:fldChar w:fldCharType="separate"/>
-        </w:r>
-        <w:r>
-          <w:rPr/>
-          <w:t>6</w:t>
-        </w:r>
-        <w:r>
-          <w:rPr/>
-          <w:fldChar w:fldCharType="end"/>
-        </w:r>
-      </w:p>
-      <w:p>
-        <w:pPr>
-          <w:pStyle w:val="Style22"/>
-          <w:rPr/>
-        </w:pPr>
-        <w:r>
-          <w:rPr/>
-        </w:r>
-      </w:p>
-    </w:sdtContent>
-  </w:sdt>
-</w:ftr>
-</file>
-
-<file path=word/footer3.xml><?xml version="1.0" encoding="utf-8"?>
-<w:ftr xmlns:o="urn:schemas-microsoft-com:office:office" xmlns:r="http://schemas.openxmlformats.org/officeDocument/2006/relationships" xmlns:v="urn:schemas-microsoft-com:vml" xmlns:w="http://schemas.openxmlformats.org/wordprocessingml/2006/main" xmlns:w10="urn:schemas-microsoft-com:office:word" xmlns:wp="http://schemas.openxmlformats.org/drawingml/2006/wordprocessingDrawing" xmlns:wps="http://schemas.microsoft.com/office/word/2010/wordprocessingShape" xmlns:wpg="http://schemas.microsoft.com/office/word/2010/wordprocessingGroup" xmlns:mc="http://schemas.openxmlformats.org/markup-compatibility/2006" xmlns:wp14="http://schemas.microsoft.com/office/word/2010/wordprocessingDrawing" xmlns:w14="http://schemas.microsoft.com/office/word/2010/wordml" mc:Ignorable="w14 wp14">
-  <w:sdt>
-    <w:sdtPr>
-      <w:docPartObj>
-        <w:docPartGallery w:val="Page Numbers (Bottom of Page)"/>
-        <w:docPartUnique w:val="true"/>
-      </w:docPartObj>
-      <w:id w:val="2132227323"/>
+      <w:id w:val="1464718483"/>
     </w:sdtPr>
     <w:sdtContent>
       <w:p>
@@ -7666,101 +8091,52 @@
 </w:ftr>
 </file>
 
+<file path=word/footer3.xml><?xml version="1.0" encoding="utf-8"?>
+<w:ftr xmlns:o="urn:schemas-microsoft-com:office:office" xmlns:r="http://schemas.openxmlformats.org/officeDocument/2006/relationships" xmlns:v="urn:schemas-microsoft-com:vml" xmlns:w="http://schemas.openxmlformats.org/wordprocessingml/2006/main" xmlns:w10="urn:schemas-microsoft-com:office:word" xmlns:wp="http://schemas.openxmlformats.org/drawingml/2006/wordprocessingDrawing" xmlns:wps="http://schemas.microsoft.com/office/word/2010/wordprocessingShape" xmlns:wpg="http://schemas.microsoft.com/office/word/2010/wordprocessingGroup" xmlns:mc="http://schemas.openxmlformats.org/markup-compatibility/2006" xmlns:wp14="http://schemas.microsoft.com/office/word/2010/wordprocessingDrawing" xmlns:w14="http://schemas.microsoft.com/office/word/2010/wordml" mc:Ignorable="w14 wp14">
+  <w:sdt>
+    <w:sdtPr>
+      <w:docPartObj>
+        <w:docPartGallery w:val="Page Numbers (Bottom of Page)"/>
+        <w:docPartUnique w:val="true"/>
+      </w:docPartObj>
+      <w:id w:val="1301028575"/>
+    </w:sdtPr>
+    <w:sdtContent>
+      <w:p>
+        <w:pPr>
+          <w:pStyle w:val="Style22"/>
+          <w:jc w:val="right"/>
+          <w:rPr/>
+        </w:pPr>
+        <w:r>
+          <w:rPr/>
+          <w:fldChar w:fldCharType="begin"/>
+        </w:r>
+        <w:r>
+          <w:rPr/>
+          <w:instrText> PAGE </w:instrText>
+        </w:r>
+        <w:r>
+          <w:rPr/>
+          <w:fldChar w:fldCharType="separate"/>
+        </w:r>
+        <w:r>
+          <w:rPr/>
+          <w:t>8</w:t>
+        </w:r>
+        <w:r>
+          <w:rPr/>
+          <w:fldChar w:fldCharType="end"/>
+        </w:r>
+      </w:p>
+    </w:sdtContent>
+  </w:sdt>
+</w:ftr>
+</file>
+
 <file path=word/numbering.xml><?xml version="1.0" encoding="utf-8"?>
 <w:numbering xmlns:w="http://schemas.openxmlformats.org/wordprocessingml/2006/main" xmlns:o="urn:schemas-microsoft-com:office:office" xmlns:r="http://schemas.openxmlformats.org/officeDocument/2006/relationships" xmlns:v="urn:schemas-microsoft-com:vml">
   <w:abstractNum w:abstractNumId="1">
-    <w:lvl w:ilvl="0">
-      <w:start w:val="1"/>
-      <w:numFmt w:val="none"/>
-      <w:suff w:val="nothing"/>
-      <w:lvlText w:val=""/>
-      <w:lvlJc w:val="left"/>
-      <w:pPr>
-        <w:ind w:left="0" w:hanging="0"/>
-      </w:pPr>
-    </w:lvl>
-    <w:lvl w:ilvl="1">
-      <w:start w:val="1"/>
-      <w:numFmt w:val="none"/>
-      <w:suff w:val="nothing"/>
-      <w:lvlText w:val=""/>
-      <w:lvlJc w:val="left"/>
-      <w:pPr>
-        <w:ind w:left="0" w:hanging="0"/>
-      </w:pPr>
-    </w:lvl>
-    <w:lvl w:ilvl="2">
-      <w:start w:val="1"/>
-      <w:numFmt w:val="none"/>
-      <w:suff w:val="nothing"/>
-      <w:lvlText w:val=""/>
-      <w:lvlJc w:val="left"/>
-      <w:pPr>
-        <w:ind w:left="0" w:hanging="0"/>
-      </w:pPr>
-    </w:lvl>
-    <w:lvl w:ilvl="3">
-      <w:start w:val="1"/>
-      <w:numFmt w:val="none"/>
-      <w:suff w:val="nothing"/>
-      <w:lvlText w:val=""/>
-      <w:lvlJc w:val="left"/>
-      <w:pPr>
-        <w:ind w:left="0" w:hanging="0"/>
-      </w:pPr>
-    </w:lvl>
-    <w:lvl w:ilvl="4">
-      <w:start w:val="1"/>
-      <w:numFmt w:val="none"/>
-      <w:suff w:val="nothing"/>
-      <w:lvlText w:val=""/>
-      <w:lvlJc w:val="left"/>
-      <w:pPr>
-        <w:ind w:left="0" w:hanging="0"/>
-      </w:pPr>
-    </w:lvl>
-    <w:lvl w:ilvl="5">
-      <w:start w:val="1"/>
-      <w:numFmt w:val="none"/>
-      <w:suff w:val="nothing"/>
-      <w:lvlText w:val=""/>
-      <w:lvlJc w:val="left"/>
-      <w:pPr>
-        <w:ind w:left="0" w:hanging="0"/>
-      </w:pPr>
-    </w:lvl>
-    <w:lvl w:ilvl="6">
-      <w:start w:val="1"/>
-      <w:numFmt w:val="none"/>
-      <w:suff w:val="nothing"/>
-      <w:lvlText w:val=""/>
-      <w:lvlJc w:val="left"/>
-      <w:pPr>
-        <w:ind w:left="0" w:hanging="0"/>
-      </w:pPr>
-    </w:lvl>
-    <w:lvl w:ilvl="7">
-      <w:start w:val="1"/>
-      <w:numFmt w:val="none"/>
-      <w:suff w:val="nothing"/>
-      <w:lvlText w:val=""/>
-      <w:lvlJc w:val="left"/>
-      <w:pPr>
-        <w:ind w:left="0" w:hanging="0"/>
-      </w:pPr>
-    </w:lvl>
-    <w:lvl w:ilvl="8">
-      <w:start w:val="1"/>
-      <w:numFmt w:val="none"/>
-      <w:suff w:val="nothing"/>
-      <w:lvlText w:val=""/>
-      <w:lvlJc w:val="left"/>
-      <w:pPr>
-        <w:ind w:left="0" w:hanging="0"/>
-      </w:pPr>
-    </w:lvl>
-  </w:abstractNum>
-  <w:abstractNum w:abstractNumId="2">
     <w:lvl w:ilvl="0">
       <w:start w:val="1"/>
       <w:numFmt w:val="upperRoman"/>
@@ -7840,6 +8216,89 @@
       <w:lvlJc w:val="right"/>
       <w:pPr>
         <w:ind w:left="6660" w:hanging="180"/>
+      </w:pPr>
+    </w:lvl>
+  </w:abstractNum>
+  <w:abstractNum w:abstractNumId="2">
+    <w:lvl w:ilvl="0">
+      <w:start w:val="1"/>
+      <w:numFmt w:val="decimal"/>
+      <w:lvlText w:val="%1."/>
+      <w:lvlJc w:val="left"/>
+      <w:pPr>
+        <w:ind w:left="720" w:hanging="360"/>
+      </w:pPr>
+    </w:lvl>
+    <w:lvl w:ilvl="1">
+      <w:start w:val="1"/>
+      <w:numFmt w:val="lowerLetter"/>
+      <w:lvlText w:val="%2."/>
+      <w:lvlJc w:val="left"/>
+      <w:pPr>
+        <w:ind w:left="1440" w:hanging="360"/>
+      </w:pPr>
+    </w:lvl>
+    <w:lvl w:ilvl="2">
+      <w:start w:val="1"/>
+      <w:numFmt w:val="lowerRoman"/>
+      <w:lvlText w:val="%3."/>
+      <w:lvlJc w:val="right"/>
+      <w:pPr>
+        <w:ind w:left="2160" w:hanging="180"/>
+      </w:pPr>
+    </w:lvl>
+    <w:lvl w:ilvl="3">
+      <w:start w:val="1"/>
+      <w:numFmt w:val="decimal"/>
+      <w:lvlText w:val="%4."/>
+      <w:lvlJc w:val="left"/>
+      <w:pPr>
+        <w:ind w:left="2880" w:hanging="360"/>
+      </w:pPr>
+    </w:lvl>
+    <w:lvl w:ilvl="4">
+      <w:start w:val="1"/>
+      <w:numFmt w:val="lowerLetter"/>
+      <w:lvlText w:val="%5."/>
+      <w:lvlJc w:val="left"/>
+      <w:pPr>
+        <w:ind w:left="3600" w:hanging="360"/>
+      </w:pPr>
+    </w:lvl>
+    <w:lvl w:ilvl="5">
+      <w:start w:val="1"/>
+      <w:numFmt w:val="lowerRoman"/>
+      <w:lvlText w:val="%6."/>
+      <w:lvlJc w:val="right"/>
+      <w:pPr>
+        <w:ind w:left="4320" w:hanging="180"/>
+      </w:pPr>
+    </w:lvl>
+    <w:lvl w:ilvl="6">
+      <w:start w:val="1"/>
+      <w:numFmt w:val="decimal"/>
+      <w:lvlText w:val="%7."/>
+      <w:lvlJc w:val="left"/>
+      <w:pPr>
+        <w:ind w:left="5040" w:hanging="360"/>
+      </w:pPr>
+    </w:lvl>
+    <w:lvl w:ilvl="7">
+      <w:start w:val="1"/>
+      <w:numFmt w:val="lowerLetter"/>
+      <w:lvlText w:val="%8."/>
+      <w:lvlJc w:val="left"/>
+      <w:pPr>
+        <w:ind w:left="5760" w:hanging="360"/>
+      </w:pPr>
+    </w:lvl>
+    <w:lvl w:ilvl="8">
+      <w:start w:val="1"/>
+      <w:numFmt w:val="lowerRoman"/>
+      <w:lvlText w:val="%9."/>
+      <w:lvlJc w:val="right"/>
+      <w:pPr>
+        <w:ind w:left="6480" w:hanging="180"/>
       </w:pPr>
     </w:lvl>
   </w:abstractNum>
@@ -7929,83 +8388,92 @@
   <w:abstractNum w:abstractNumId="4">
     <w:lvl w:ilvl="0">
       <w:start w:val="1"/>
-      <w:numFmt w:val="decimal"/>
-      <w:lvlText w:val="%1."/>
+      <w:numFmt w:val="none"/>
+      <w:suff w:val="nothing"/>
+      <w:lvlText w:val=""/>
       <w:lvlJc w:val="left"/>
       <w:pPr>
-        <w:ind w:left="720" w:hanging="360"/>
+        <w:ind w:left="0" w:hanging="0"/>
       </w:pPr>
     </w:lvl>
     <w:lvl w:ilvl="1">
       <w:start w:val="1"/>
-      <w:numFmt w:val="lowerLetter"/>
-      <w:lvlText w:val="%2."/>
+      <w:numFmt w:val="none"/>
+      <w:suff w:val="nothing"/>
+      <w:lvlText w:val=""/>
       <w:lvlJc w:val="left"/>
       <w:pPr>
-        <w:ind w:left="1440" w:hanging="360"/>
+        <w:ind w:left="0" w:hanging="0"/>
       </w:pPr>
     </w:lvl>
     <w:lvl w:ilvl="2">
       <w:start w:val="1"/>
-      <w:numFmt w:val="lowerRoman"/>
-      <w:lvlText w:val="%3."/>
-      <w:lvlJc w:val="right"/>
-      <w:pPr>
-        <w:ind w:left="2160" w:hanging="180"/>
+      <w:numFmt w:val="none"/>
+      <w:suff w:val="nothing"/>
+      <w:lvlText w:val=""/>
+      <w:lvlJc w:val="left"/>
+      <w:pPr>
+        <w:ind w:left="0" w:hanging="0"/>
       </w:pPr>
     </w:lvl>
     <w:lvl w:ilvl="3">
       <w:start w:val="1"/>
-      <w:numFmt w:val="decimal"/>
-      <w:lvlText w:val="%4."/>
+      <w:numFmt w:val="none"/>
+      <w:suff w:val="nothing"/>
+      <w:lvlText w:val=""/>
       <w:lvlJc w:val="left"/>
       <w:pPr>
-        <w:ind w:left="2880" w:hanging="360"/>
+        <w:ind w:left="0" w:hanging="0"/>
       </w:pPr>
     </w:lvl>
     <w:lvl w:ilvl="4">
       <w:start w:val="1"/>
-      <w:numFmt w:val="lowerLetter"/>
-      <w:lvlText w:val="%5."/>
+      <w:numFmt w:val="none"/>
+      <w:suff w:val="nothing"/>
+      <w:lvlText w:val=""/>
       <w:lvlJc w:val="left"/>
       <w:pPr>
-        <w:ind w:left="3600" w:hanging="360"/>
+        <w:ind w:left="0" w:hanging="0"/>
       </w:pPr>
     </w:lvl>
     <w:lvl w:ilvl="5">
       <w:start w:val="1"/>
-      <w:numFmt w:val="lowerRoman"/>
-      <w:lvlText w:val="%6."/>
-      <w:lvlJc w:val="right"/>
-      <w:pPr>
-        <w:ind w:left="4320" w:hanging="180"/>
+      <w:numFmt w:val="none"/>
+      <w:suff w:val="nothing"/>
+      <w:lvlText w:val=""/>
+      <w:lvlJc w:val="left"/>
+      <w:pPr>
+        <w:ind w:left="0" w:hanging="0"/>
       </w:pPr>
     </w:lvl>
     <w:lvl w:ilvl="6">
       <w:start w:val="1"/>
-      <w:numFmt w:val="decimal"/>
-      <w:lvlText w:val="%7."/>
+      <w:numFmt w:val="none"/>
+      <w:suff w:val="nothing"/>
+      <w:lvlText w:val=""/>
       <w:lvlJc w:val="left"/>
       <w:pPr>
-        <w:ind w:left="5040" w:hanging="360"/>
+        <w:ind w:left="0" w:hanging="0"/>
       </w:pPr>
     </w:lvl>
     <w:lvl w:ilvl="7">
       <w:start w:val="1"/>
-      <w:numFmt w:val="lowerLetter"/>
-      <w:lvlText w:val="%8."/>
+      <w:numFmt w:val="none"/>
+      <w:suff w:val="nothing"/>
+      <w:lvlText w:val=""/>
       <w:lvlJc w:val="left"/>
       <w:pPr>
-        <w:ind w:left="5760" w:hanging="360"/>
+        <w:ind w:left="0" w:hanging="0"/>
       </w:pPr>
     </w:lvl>
     <w:lvl w:ilvl="8">
       <w:start w:val="1"/>
-      <w:numFmt w:val="lowerRoman"/>
-      <w:lvlText w:val="%9."/>
-      <w:lvlJc w:val="right"/>
-      <w:pPr>
-        <w:ind w:left="6480" w:hanging="180"/>
+      <w:numFmt w:val="none"/>
+      <w:suff w:val="nothing"/>
+      <w:lvlText w:val=""/>
+      <w:lvlJc w:val="left"/>
+      <w:pPr>
+        <w:ind w:left="0" w:hanging="0"/>
       </w:pPr>
     </w:lvl>
   </w:abstractNum>
@@ -8030,7 +8498,6 @@
     <w:rPrDefault>
       <w:rPr>
         <w:rFonts w:ascii="Calibri" w:hAnsi="Calibri" w:eastAsia="Calibri" w:cs="" w:asciiTheme="minorHAnsi" w:cstheme="minorBidi" w:eastAsiaTheme="minorHAnsi" w:hAnsiTheme="minorHAnsi"/>
-        <w:sz w:val="22"/>
         <w:szCs w:val="22"/>
         <w:lang w:val="ru-RU" w:eastAsia="en-US" w:bidi="ar-SA"/>
       </w:rPr>
@@ -8509,6 +8976,75 @@
       <w:lang w:val="en-US"/>
     </w:rPr>
   </w:style>
+  <w:style w:type="character" w:styleId="ListLabel4">
+    <w:name w:val="ListLabel 4"/>
+    <w:qFormat/>
+    <w:rPr>
+      <w:rFonts w:ascii="Times New Roman" w:hAnsi="Times New Roman" w:cs="Times New Roman"/>
+    </w:rPr>
+  </w:style>
+  <w:style w:type="character" w:styleId="ListLabel5">
+    <w:name w:val="ListLabel 5"/>
+    <w:qFormat/>
+    <w:rPr>
+      <w:rFonts w:ascii="Times New Roman" w:hAnsi="Times New Roman" w:cs="Times New Roman"/>
+      <w:color w:val="0000FF"/>
+    </w:rPr>
+  </w:style>
+  <w:style w:type="character" w:styleId="ListLabel6">
+    <w:name w:val="ListLabel 6"/>
+    <w:qFormat/>
+    <w:rPr>
+      <w:rFonts w:ascii="Times New Roman" w:hAnsi="Times New Roman" w:cs="Times New Roman"/>
+      <w:lang w:val="en-US"/>
+    </w:rPr>
+  </w:style>
+  <w:style w:type="character" w:styleId="ListLabel7">
+    <w:name w:val="ListLabel 7"/>
+    <w:qFormat/>
+    <w:rPr>
+      <w:rFonts w:ascii="Times New Roman" w:hAnsi="Times New Roman" w:cs="Times New Roman"/>
+    </w:rPr>
+  </w:style>
+  <w:style w:type="character" w:styleId="ListLabel8">
+    <w:name w:val="ListLabel 8"/>
+    <w:qFormat/>
+    <w:rPr>
+      <w:rFonts w:ascii="Times New Roman" w:hAnsi="Times New Roman" w:cs="Times New Roman"/>
+      <w:color w:val="0000FF"/>
+    </w:rPr>
+  </w:style>
+  <w:style w:type="character" w:styleId="ListLabel9">
+    <w:name w:val="ListLabel 9"/>
+    <w:qFormat/>
+    <w:rPr>
+      <w:rFonts w:ascii="Times New Roman" w:hAnsi="Times New Roman" w:cs="Times New Roman"/>
+      <w:lang w:val="en-US"/>
+    </w:rPr>
+  </w:style>
+  <w:style w:type="character" w:styleId="ListLabel10">
+    <w:name w:val="ListLabel 10"/>
+    <w:qFormat/>
+    <w:rPr>
+      <w:rFonts w:ascii="Times New Roman" w:hAnsi="Times New Roman" w:cs="Times New Roman"/>
+    </w:rPr>
+  </w:style>
+  <w:style w:type="character" w:styleId="ListLabel11">
+    <w:name w:val="ListLabel 11"/>
+    <w:qFormat/>
+    <w:rPr>
+      <w:rFonts w:ascii="Times New Roman" w:hAnsi="Times New Roman" w:cs="Times New Roman"/>
+      <w:color w:val="0000FF"/>
+    </w:rPr>
+  </w:style>
+  <w:style w:type="character" w:styleId="ListLabel12">
+    <w:name w:val="ListLabel 12"/>
+    <w:qFormat/>
+    <w:rPr>
+      <w:rFonts w:ascii="Times New Roman" w:hAnsi="Times New Roman" w:cs="Times New Roman"/>
+      <w:lang w:val="en-US"/>
+    </w:rPr>
+  </w:style>
   <w:style w:type="paragraph" w:styleId="Style17">
     <w:name w:val="Заголовок"/>
     <w:basedOn w:val="Normal"/>
@@ -8584,7 +9120,7 @@
       <w:kern w:val="0"/>
       <w:sz w:val="20"/>
       <w:szCs w:val="20"/>
-      <w:lang w:eastAsia="ru-RU" w:val="ru-RU" w:bidi="ar-SA"/>
+      <w:lang w:val="ru-RU" w:eastAsia="ru-RU" w:bidi="ar-SA"/>
     </w:rPr>
   </w:style>
   <w:style w:type="paragraph" w:styleId="ConsPlusNonformat" w:customStyle="1">
@@ -8605,7 +9141,7 @@
       <w:kern w:val="0"/>
       <w:sz w:val="20"/>
       <w:szCs w:val="20"/>
-      <w:lang w:eastAsia="ru-RU" w:val="ru-RU" w:bidi="ar-SA"/>
+      <w:lang w:val="ru-RU" w:eastAsia="ru-RU" w:bidi="ar-SA"/>
     </w:rPr>
   </w:style>
   <w:style w:type="paragraph" w:styleId="Style22">

</xml_diff>